<commit_message>
feat: final version with 3 models
</commit_message>
<xml_diff>
--- a/docs/lab1.docx
+++ b/docs/lab1.docx
@@ -6,6 +6,7 @@
       <w:pPr>
         <w:jc w:val="center"/>
         <w:rPr>
+          <w:rFonts w:cstheme="minorHAnsi"/>
           <w:b/>
           <w:bCs/>
           <w:sz w:val="28"/>
@@ -14,6 +15,7 @@
       </w:pPr>
       <w:r>
         <w:rPr>
+          <w:rFonts w:cstheme="minorHAnsi"/>
           <w:b/>
           <w:bCs/>
           <w:sz w:val="28"/>
@@ -23,6 +25,7 @@
       </w:r>
       <w:r>
         <w:rPr>
+          <w:rFonts w:cstheme="minorHAnsi"/>
           <w:b/>
           <w:bCs/>
           <w:sz w:val="28"/>
@@ -35,6 +38,7 @@
       <w:pPr>
         <w:jc w:val="center"/>
         <w:rPr>
+          <w:rFonts w:cstheme="minorHAnsi"/>
           <w:i/>
           <w:iCs/>
           <w:sz w:val="21"/>
@@ -45,6 +49,7 @@
         <w:r>
           <w:rPr>
             <w:rStyle w:val="Hyperlink"/>
+            <w:rFonts w:cstheme="minorHAnsi"/>
             <w:i/>
             <w:iCs/>
             <w:sz w:val="21"/>
@@ -54,20 +59,2156 @@
         </w:r>
       </w:hyperlink>
     </w:p>
-    <w:p/>
-    <w:p>
-      <w:r>
+    <w:p>
+      <w:pPr>
+        <w:rPr>
+          <w:rFonts w:cstheme="minorHAnsi"/>
+        </w:rPr>
+      </w:pPr>
+    </w:p>
+    <w:p>
+      <w:pPr>
+        <w:rPr>
+          <w:rFonts w:cstheme="minorHAnsi"/>
+        </w:rPr>
+      </w:pPr>
+    </w:p>
+    <w:p>
+      <w:pPr>
+        <w:rPr>
+          <w:rFonts w:cstheme="minorHAnsi"/>
+          <w:u w:val="single"/>
+        </w:rPr>
+      </w:pPr>
+      <w:r>
+        <w:rPr>
+          <w:rFonts w:cstheme="minorHAnsi"/>
+          <w:u w:val="single"/>
+        </w:rPr>
+        <w:t>Objetivo de la Red:</w:t>
+      </w:r>
+    </w:p>
+    <w:p>
+      <w:pPr>
+        <w:rPr>
+          <w:rFonts w:cstheme="minorHAnsi"/>
+          <w:u w:val="single"/>
+        </w:rPr>
+      </w:pPr>
+    </w:p>
+    <w:p>
+      <w:pPr>
+        <w:jc w:val="both"/>
+        <w:rPr>
+          <w:rFonts w:cstheme="minorHAnsi"/>
+        </w:rPr>
+      </w:pPr>
+      <w:r>
+        <w:rPr>
+          <w:rFonts w:cstheme="minorHAnsi"/>
+        </w:rPr>
+        <w:t>El objetivo de la red neuronal es predecir la recaudación mundial de películas (</w:t>
+      </w:r>
+      <w:proofErr w:type="spellStart"/>
+      <w:r>
+        <w:rPr>
+          <w:rFonts w:cstheme="minorHAnsi"/>
+        </w:rPr>
+        <w:t>Worldwide</w:t>
+      </w:r>
+      <w:proofErr w:type="spellEnd"/>
+      <w:r>
+        <w:rPr>
+          <w:rFonts w:cstheme="minorHAnsi"/>
+        </w:rPr>
+        <w:t xml:space="preserve"> </w:t>
+      </w:r>
+      <w:proofErr w:type="spellStart"/>
+      <w:r>
+        <w:rPr>
+          <w:rFonts w:cstheme="minorHAnsi"/>
+        </w:rPr>
+        <w:t>gross</w:t>
+      </w:r>
+      <w:proofErr w:type="spellEnd"/>
+      <w:r>
+        <w:rPr>
+          <w:rFonts w:cstheme="minorHAnsi"/>
+        </w:rPr>
+        <w:t xml:space="preserve"> $) en función de diversas características de las películas, como la duración, el presupuesto de producción, las calificaciones y el número de votos. La elección de </w:t>
+      </w:r>
+      <w:r>
+        <w:rPr>
+          <w:rFonts w:cstheme="minorHAnsi"/>
+        </w:rPr>
+        <w:t>utilizar una</w:t>
+      </w:r>
+      <w:r>
+        <w:rPr>
+          <w:rFonts w:cstheme="minorHAnsi"/>
+        </w:rPr>
+        <w:t xml:space="preserve"> red neuronal </w:t>
+      </w:r>
+      <w:r>
+        <w:rPr>
+          <w:rFonts w:cstheme="minorHAnsi"/>
+        </w:rPr>
+        <w:t xml:space="preserve">es por </w:t>
+      </w:r>
+      <w:r>
+        <w:rPr>
+          <w:rFonts w:cstheme="minorHAnsi"/>
+        </w:rPr>
+        <w:t>la capacidad de estos modelos para capturar relaciones no lineales complejas entre las variables de entrada y la variable objetivo. La red neuronal puede manejar múltiples características de entrada y aprender patrones complejos a partir de datos grandes, lo que la hace adecuada para tareas de regresión en conjuntos de datos con múltiples características.</w:t>
+      </w:r>
+      <w:r>
+        <w:rPr>
+          <w:rFonts w:cstheme="minorHAnsi"/>
+        </w:rPr>
+        <w:t xml:space="preserve"> En este caso tenemos variables con valores diversos y varias características lo cual hace que la implementación sea un buen caso de uso para las redes neuronales.</w:t>
+      </w:r>
+    </w:p>
+    <w:p>
+      <w:pPr>
+        <w:rPr>
+          <w:rFonts w:cstheme="minorHAnsi"/>
+        </w:rPr>
+      </w:pPr>
+    </w:p>
+    <w:p>
+      <w:pPr>
+        <w:rPr>
+          <w:rFonts w:cstheme="minorHAnsi"/>
+        </w:rPr>
+      </w:pPr>
+    </w:p>
+    <w:p>
+      <w:pPr>
+        <w:rPr>
+          <w:rFonts w:cstheme="minorHAnsi"/>
+        </w:rPr>
+      </w:pPr>
+      <w:r>
+        <w:rPr>
+          <w:rFonts w:cstheme="minorHAnsi"/>
+        </w:rPr>
         <w:br w:type="page"/>
       </w:r>
     </w:p>
     <w:p>
       <w:pPr>
         <w:rPr>
+          <w:rFonts w:cstheme="minorHAnsi"/>
           <w:u w:val="single"/>
         </w:rPr>
       </w:pPr>
       <w:r>
         <w:rPr>
+          <w:rFonts w:cstheme="minorHAnsi"/>
+          <w:u w:val="single"/>
+        </w:rPr>
+        <w:lastRenderedPageBreak/>
+        <w:t>Composición y Resultados de cada Red Neuronal:</w:t>
+      </w:r>
+    </w:p>
+    <w:p>
+      <w:pPr>
+        <w:rPr>
+          <w:rFonts w:cstheme="minorHAnsi"/>
+          <w:u w:val="single"/>
+        </w:rPr>
+      </w:pPr>
+    </w:p>
+    <w:p>
+      <w:pPr>
+        <w:rPr>
+          <w:rFonts w:cstheme="minorHAnsi"/>
+        </w:rPr>
+      </w:pPr>
+      <w:r>
+        <w:rPr>
+          <w:rFonts w:cstheme="minorHAnsi"/>
+        </w:rPr>
+        <w:t>Todas fueron probadas con un estándar de 100 épocas, una distribución de entrenamiento vs prueba de 80-20 y también 80-20 para el set de validación.</w:t>
+      </w:r>
+    </w:p>
+    <w:p>
+      <w:pPr>
+        <w:rPr>
+          <w:rFonts w:cstheme="minorHAnsi"/>
+          <w:u w:val="single"/>
+        </w:rPr>
+      </w:pPr>
+    </w:p>
+    <w:p>
+      <w:pPr>
+        <w:rPr>
+          <w:rFonts w:cstheme="minorHAnsi"/>
+          <w:u w:val="single"/>
+        </w:rPr>
+      </w:pPr>
+    </w:p>
+    <w:p>
+      <w:pPr>
+        <w:rPr>
+          <w:rFonts w:cstheme="minorHAnsi"/>
+          <w:i/>
+          <w:iCs/>
+        </w:rPr>
+      </w:pPr>
+      <w:r>
+        <w:rPr>
+          <w:rFonts w:cstheme="minorHAnsi"/>
+          <w:i/>
+          <w:iCs/>
+        </w:rPr>
+        <w:t>Red</w:t>
+      </w:r>
+      <w:r>
+        <w:rPr>
+          <w:rFonts w:cstheme="minorHAnsi"/>
+          <w:i/>
+          <w:iCs/>
+        </w:rPr>
+        <w:t xml:space="preserve"> #1 </w:t>
+      </w:r>
+    </w:p>
+    <w:p>
+      <w:pPr>
+        <w:rPr>
+          <w:rFonts w:cstheme="minorHAnsi"/>
+          <w:i/>
+          <w:iCs/>
+        </w:rPr>
+      </w:pPr>
+    </w:p>
+    <w:p>
+      <w:pPr>
+        <w:pStyle w:val="ListParagraph"/>
+        <w:numPr>
+          <w:ilvl w:val="0"/>
+          <w:numId w:val="4"/>
+        </w:numPr>
+        <w:rPr>
+          <w:rFonts w:cstheme="minorHAnsi"/>
+        </w:rPr>
+      </w:pPr>
+      <w:r>
+        <w:rPr>
+          <w:rFonts w:cstheme="minorHAnsi"/>
+        </w:rPr>
+        <w:t>Configuración:</w:t>
+      </w:r>
+    </w:p>
+    <w:p>
+      <w:pPr>
+        <w:pStyle w:val="ListParagraph"/>
+        <w:numPr>
+          <w:ilvl w:val="1"/>
+          <w:numId w:val="4"/>
+        </w:numPr>
+        <w:rPr>
+          <w:rFonts w:cstheme="minorHAnsi"/>
+        </w:rPr>
+      </w:pPr>
+      <w:r>
+        <w:rPr>
+          <w:rFonts w:cstheme="minorHAnsi"/>
+        </w:rPr>
+        <w:t>Sin Dropout</w:t>
+      </w:r>
+    </w:p>
+    <w:p>
+      <w:pPr>
+        <w:pStyle w:val="ListParagraph"/>
+        <w:numPr>
+          <w:ilvl w:val="1"/>
+          <w:numId w:val="4"/>
+        </w:numPr>
+        <w:rPr>
+          <w:rFonts w:cstheme="minorHAnsi"/>
+        </w:rPr>
+      </w:pPr>
+      <w:r>
+        <w:rPr>
+          <w:rFonts w:cstheme="minorHAnsi"/>
+        </w:rPr>
+        <w:t>Sin regularización</w:t>
+      </w:r>
+    </w:p>
+    <w:p>
+      <w:pPr>
+        <w:pStyle w:val="ListParagraph"/>
+        <w:numPr>
+          <w:ilvl w:val="1"/>
+          <w:numId w:val="4"/>
+        </w:numPr>
+        <w:rPr>
+          <w:rFonts w:cstheme="minorHAnsi"/>
+        </w:rPr>
+      </w:pPr>
+      <w:r>
+        <w:rPr>
+          <w:rFonts w:cstheme="minorHAnsi"/>
+        </w:rPr>
+        <w:t xml:space="preserve">Función de activación: </w:t>
+      </w:r>
+      <w:proofErr w:type="spellStart"/>
+      <w:r>
+        <w:rPr>
+          <w:rFonts w:cstheme="minorHAnsi"/>
+        </w:rPr>
+        <w:t>ReLu</w:t>
+      </w:r>
+      <w:proofErr w:type="spellEnd"/>
+    </w:p>
+    <w:p>
+      <w:pPr>
+        <w:rPr>
+          <w:rFonts w:cstheme="minorHAnsi"/>
+        </w:rPr>
+      </w:pPr>
+    </w:p>
+    <w:p>
+      <w:pPr>
+        <w:pStyle w:val="ListParagraph"/>
+        <w:numPr>
+          <w:ilvl w:val="0"/>
+          <w:numId w:val="4"/>
+        </w:numPr>
+        <w:rPr>
+          <w:rFonts w:cstheme="minorHAnsi"/>
+        </w:rPr>
+      </w:pPr>
+      <w:r>
+        <w:rPr>
+          <w:rFonts w:cstheme="minorHAnsi"/>
+        </w:rPr>
+        <w:t>Composición:</w:t>
+      </w:r>
+    </w:p>
+    <w:p>
+      <w:pPr>
+        <w:pStyle w:val="ListParagraph"/>
+        <w:numPr>
+          <w:ilvl w:val="1"/>
+          <w:numId w:val="4"/>
+        </w:numPr>
+        <w:rPr>
+          <w:rFonts w:cstheme="minorHAnsi"/>
+        </w:rPr>
+      </w:pPr>
+      <w:r>
+        <w:rPr>
+          <w:rFonts w:cstheme="minorHAnsi"/>
+        </w:rPr>
+        <w:t>Tres</w:t>
+      </w:r>
+      <w:r>
+        <w:rPr>
+          <w:rFonts w:cstheme="minorHAnsi"/>
+        </w:rPr>
+        <w:t xml:space="preserve"> capas densas con funciones de activación </w:t>
+      </w:r>
+      <w:proofErr w:type="spellStart"/>
+      <w:r>
+        <w:rPr>
+          <w:rFonts w:cstheme="minorHAnsi"/>
+        </w:rPr>
+        <w:t>ReLU</w:t>
+      </w:r>
+      <w:proofErr w:type="spellEnd"/>
+      <w:r>
+        <w:rPr>
+          <w:rFonts w:cstheme="minorHAnsi"/>
+        </w:rPr>
+        <w:t>, con 64, 128, 64 neuronas respectivamente, y una capa de salida con una sola neurona para la regresión.</w:t>
+      </w:r>
+    </w:p>
+    <w:p>
+      <w:pPr>
+        <w:pStyle w:val="ListParagraph"/>
+        <w:ind w:left="1440"/>
+        <w:rPr>
+          <w:rFonts w:cstheme="minorHAnsi"/>
+        </w:rPr>
+      </w:pPr>
+    </w:p>
+    <w:p>
+      <w:pPr>
+        <w:pStyle w:val="ListParagraph"/>
+        <w:numPr>
+          <w:ilvl w:val="0"/>
+          <w:numId w:val="4"/>
+        </w:numPr>
+        <w:rPr>
+          <w:rFonts w:cstheme="minorHAnsi"/>
+        </w:rPr>
+      </w:pPr>
+      <w:r>
+        <w:rPr>
+          <w:rFonts w:cstheme="minorHAnsi"/>
+        </w:rPr>
+        <w:t>Resultados:</w:t>
+      </w:r>
+    </w:p>
+    <w:p>
+      <w:pPr>
+        <w:pStyle w:val="ListParagraph"/>
+        <w:numPr>
+          <w:ilvl w:val="1"/>
+          <w:numId w:val="4"/>
+        </w:numPr>
+        <w:rPr>
+          <w:rFonts w:cstheme="minorHAnsi"/>
+        </w:rPr>
+      </w:pPr>
+      <w:proofErr w:type="spellStart"/>
+      <w:r>
+        <w:rPr>
+          <w:rFonts w:cstheme="minorHAnsi"/>
+        </w:rPr>
+        <w:t>Validation</w:t>
+      </w:r>
+      <w:proofErr w:type="spellEnd"/>
+      <w:r>
+        <w:rPr>
+          <w:rFonts w:cstheme="minorHAnsi"/>
+        </w:rPr>
+        <w:t xml:space="preserve"> </w:t>
+      </w:r>
+      <w:proofErr w:type="spellStart"/>
+      <w:r>
+        <w:rPr>
+          <w:rFonts w:cstheme="minorHAnsi"/>
+        </w:rPr>
+        <w:t>loss</w:t>
+      </w:r>
+      <w:proofErr w:type="spellEnd"/>
+      <w:r>
+        <w:rPr>
+          <w:rFonts w:cstheme="minorHAnsi"/>
+        </w:rPr>
+        <w:t xml:space="preserve">:  </w:t>
+      </w:r>
+      <w:r>
+        <w:rPr>
+          <w:rFonts w:cstheme="minorHAnsi"/>
+        </w:rPr>
+        <w:t>0.09289</w:t>
+      </w:r>
+    </w:p>
+    <w:p>
+      <w:pPr>
+        <w:pStyle w:val="ListParagraph"/>
+        <w:ind w:left="1440"/>
+        <w:rPr>
+          <w:rFonts w:cstheme="minorHAnsi"/>
+        </w:rPr>
+      </w:pPr>
+    </w:p>
+    <w:p>
+      <w:pPr>
+        <w:jc w:val="center"/>
+        <w:rPr>
+          <w:rFonts w:cstheme="minorHAnsi"/>
+        </w:rPr>
+      </w:pPr>
+      <w:r>
+        <w:rPr>
+          <w:rFonts w:cstheme="minorHAnsi"/>
+          <w:noProof/>
+        </w:rPr>
+        <w:drawing>
+          <wp:inline distT="0" distB="0" distL="0" distR="0" wp14:anchorId="047BDFAD" wp14:editId="0E33B3EA">
+            <wp:extent cx="5842000" cy="4381500"/>
+            <wp:effectExtent l="0" t="0" r="0" b="0"/>
+            <wp:docPr id="308426277" name="Picture 1" descr="A graph of a graph&#10;&#10;Description automatically generated"/>
+            <wp:cNvGraphicFramePr>
+              <a:graphicFrameLocks xmlns:a="http://schemas.openxmlformats.org/drawingml/2006/main" noChangeAspect="1"/>
+            </wp:cNvGraphicFramePr>
+            <a:graphic xmlns:a="http://schemas.openxmlformats.org/drawingml/2006/main">
+              <a:graphicData uri="http://schemas.openxmlformats.org/drawingml/2006/picture">
+                <pic:pic xmlns:pic="http://schemas.openxmlformats.org/drawingml/2006/picture">
+                  <pic:nvPicPr>
+                    <pic:cNvPr id="308426277" name="Picture 1" descr="A graph of a graph&#10;&#10;Description automatically generated"/>
+                    <pic:cNvPicPr/>
+                  </pic:nvPicPr>
+                  <pic:blipFill>
+                    <a:blip r:embed="rId8">
+                      <a:extLst>
+                        <a:ext uri="{28A0092B-C50C-407E-A947-70E740481C1C}">
+                          <a14:useLocalDpi xmlns:a14="http://schemas.microsoft.com/office/drawing/2010/main" val="0"/>
+                        </a:ext>
+                      </a:extLst>
+                    </a:blip>
+                    <a:stretch>
+                      <a:fillRect/>
+                    </a:stretch>
+                  </pic:blipFill>
+                  <pic:spPr>
+                    <a:xfrm>
+                      <a:off x="0" y="0"/>
+                      <a:ext cx="5842000" cy="4381500"/>
+                    </a:xfrm>
+                    <a:prstGeom prst="rect">
+                      <a:avLst/>
+                    </a:prstGeom>
+                  </pic:spPr>
+                </pic:pic>
+              </a:graphicData>
+            </a:graphic>
+          </wp:inline>
+        </w:drawing>
+      </w:r>
+    </w:p>
+    <w:p>
+      <w:pPr>
+        <w:rPr>
+          <w:rFonts w:cstheme="minorHAnsi"/>
+          <w:i/>
+          <w:iCs/>
+        </w:rPr>
+      </w:pPr>
+      <w:r>
+        <w:rPr>
+          <w:rFonts w:cstheme="minorHAnsi"/>
+          <w:i/>
+          <w:iCs/>
+        </w:rPr>
+        <w:lastRenderedPageBreak/>
+        <w:t xml:space="preserve">Red #2 </w:t>
+      </w:r>
+    </w:p>
+    <w:p>
+      <w:pPr>
+        <w:rPr>
+          <w:rFonts w:cstheme="minorHAnsi"/>
+          <w:i/>
+          <w:iCs/>
+        </w:rPr>
+      </w:pPr>
+    </w:p>
+    <w:p>
+      <w:pPr>
+        <w:pStyle w:val="ListParagraph"/>
+        <w:numPr>
+          <w:ilvl w:val="0"/>
+          <w:numId w:val="4"/>
+        </w:numPr>
+        <w:rPr>
+          <w:rFonts w:cstheme="minorHAnsi"/>
+        </w:rPr>
+      </w:pPr>
+      <w:r>
+        <w:rPr>
+          <w:rFonts w:cstheme="minorHAnsi"/>
+        </w:rPr>
+        <w:t>Configuración:</w:t>
+      </w:r>
+    </w:p>
+    <w:p>
+      <w:pPr>
+        <w:pStyle w:val="ListParagraph"/>
+        <w:numPr>
+          <w:ilvl w:val="1"/>
+          <w:numId w:val="4"/>
+        </w:numPr>
+        <w:rPr>
+          <w:rFonts w:cstheme="minorHAnsi"/>
+        </w:rPr>
+      </w:pPr>
+      <w:r>
+        <w:rPr>
+          <w:rFonts w:cstheme="minorHAnsi"/>
+        </w:rPr>
+        <w:t>Con</w:t>
+      </w:r>
+      <w:r>
+        <w:rPr>
+          <w:rFonts w:cstheme="minorHAnsi"/>
+        </w:rPr>
+        <w:t xml:space="preserve"> Dropout</w:t>
+      </w:r>
+    </w:p>
+    <w:p>
+      <w:pPr>
+        <w:pStyle w:val="ListParagraph"/>
+        <w:numPr>
+          <w:ilvl w:val="1"/>
+          <w:numId w:val="4"/>
+        </w:numPr>
+        <w:rPr>
+          <w:rFonts w:cstheme="minorHAnsi"/>
+        </w:rPr>
+      </w:pPr>
+      <w:r>
+        <w:rPr>
+          <w:rFonts w:cstheme="minorHAnsi"/>
+        </w:rPr>
+        <w:t>Sin regularización</w:t>
+      </w:r>
+    </w:p>
+    <w:p>
+      <w:pPr>
+        <w:pStyle w:val="ListParagraph"/>
+        <w:numPr>
+          <w:ilvl w:val="1"/>
+          <w:numId w:val="4"/>
+        </w:numPr>
+        <w:rPr>
+          <w:rFonts w:cstheme="minorHAnsi"/>
+        </w:rPr>
+      </w:pPr>
+      <w:r>
+        <w:rPr>
+          <w:rFonts w:cstheme="minorHAnsi"/>
+        </w:rPr>
+        <w:t xml:space="preserve">Función de activación: </w:t>
+      </w:r>
+      <w:proofErr w:type="spellStart"/>
+      <w:r>
+        <w:rPr>
+          <w:rFonts w:cstheme="minorHAnsi"/>
+        </w:rPr>
+        <w:t>ReLu</w:t>
+      </w:r>
+      <w:proofErr w:type="spellEnd"/>
+    </w:p>
+    <w:p>
+      <w:pPr>
+        <w:rPr>
+          <w:rFonts w:cstheme="minorHAnsi"/>
+        </w:rPr>
+      </w:pPr>
+    </w:p>
+    <w:p>
+      <w:pPr>
+        <w:pStyle w:val="ListParagraph"/>
+        <w:numPr>
+          <w:ilvl w:val="0"/>
+          <w:numId w:val="4"/>
+        </w:numPr>
+        <w:rPr>
+          <w:rFonts w:cstheme="minorHAnsi"/>
+        </w:rPr>
+      </w:pPr>
+      <w:r>
+        <w:rPr>
+          <w:rFonts w:cstheme="minorHAnsi"/>
+        </w:rPr>
+        <w:t>Composición:</w:t>
+      </w:r>
+    </w:p>
+    <w:p>
+      <w:pPr>
+        <w:numPr>
+          <w:ilvl w:val="1"/>
+          <w:numId w:val="4"/>
+        </w:numPr>
+        <w:rPr>
+          <w:rFonts w:cstheme="minorHAnsi"/>
+        </w:rPr>
+      </w:pPr>
+      <w:r>
+        <w:rPr>
+          <w:rFonts w:cstheme="minorHAnsi"/>
+        </w:rPr>
+        <w:t xml:space="preserve">Cuatro capas densas con funciones de activación </w:t>
+      </w:r>
+      <w:proofErr w:type="spellStart"/>
+      <w:r>
+        <w:rPr>
+          <w:rFonts w:cstheme="minorHAnsi"/>
+        </w:rPr>
+        <w:t>ReLU</w:t>
+      </w:r>
+      <w:proofErr w:type="spellEnd"/>
+      <w:r>
+        <w:rPr>
+          <w:rFonts w:cstheme="minorHAnsi"/>
+        </w:rPr>
+        <w:t>, con 64, 128, 128, y 64 neuronas respectivamente, intercaladas con capas de Dropout con una tasa de 0.5 en cada una, y una capa de salida con una sola neurona para la regresión.</w:t>
+      </w:r>
+    </w:p>
+    <w:p>
+      <w:pPr>
+        <w:pStyle w:val="ListParagraph"/>
+        <w:numPr>
+          <w:ilvl w:val="1"/>
+          <w:numId w:val="4"/>
+        </w:numPr>
+        <w:rPr>
+          <w:rFonts w:cstheme="minorHAnsi"/>
+        </w:rPr>
+      </w:pPr>
+    </w:p>
+    <w:p>
+      <w:pPr>
+        <w:pStyle w:val="ListParagraph"/>
+        <w:numPr>
+          <w:ilvl w:val="0"/>
+          <w:numId w:val="4"/>
+        </w:numPr>
+        <w:rPr>
+          <w:rFonts w:cstheme="minorHAnsi"/>
+        </w:rPr>
+      </w:pPr>
+      <w:r>
+        <w:rPr>
+          <w:rFonts w:cstheme="minorHAnsi"/>
+        </w:rPr>
+        <w:t>Resultados:</w:t>
+      </w:r>
+    </w:p>
+    <w:p>
+      <w:pPr>
+        <w:pStyle w:val="ListParagraph"/>
+        <w:numPr>
+          <w:ilvl w:val="1"/>
+          <w:numId w:val="4"/>
+        </w:numPr>
+        <w:rPr>
+          <w:rFonts w:cstheme="minorHAnsi"/>
+        </w:rPr>
+      </w:pPr>
+      <w:proofErr w:type="spellStart"/>
+      <w:r>
+        <w:rPr>
+          <w:rFonts w:cstheme="minorHAnsi"/>
+        </w:rPr>
+        <w:t>Validation</w:t>
+      </w:r>
+      <w:proofErr w:type="spellEnd"/>
+      <w:r>
+        <w:rPr>
+          <w:rFonts w:cstheme="minorHAnsi"/>
+        </w:rPr>
+        <w:t xml:space="preserve"> </w:t>
+      </w:r>
+      <w:proofErr w:type="spellStart"/>
+      <w:r>
+        <w:rPr>
+          <w:rFonts w:cstheme="minorHAnsi"/>
+        </w:rPr>
+        <w:t>loss</w:t>
+      </w:r>
+      <w:proofErr w:type="spellEnd"/>
+      <w:r>
+        <w:rPr>
+          <w:rFonts w:cstheme="minorHAnsi"/>
+        </w:rPr>
+        <w:t>:  0.</w:t>
+      </w:r>
+      <w:r>
+        <w:rPr>
+          <w:rFonts w:cstheme="minorHAnsi"/>
+        </w:rPr>
+        <w:t xml:space="preserve"> </w:t>
+      </w:r>
+      <w:r>
+        <w:rPr>
+          <w:rFonts w:cstheme="minorHAnsi"/>
+        </w:rPr>
+        <w:t>15051</w:t>
+      </w:r>
+    </w:p>
+    <w:p>
+      <w:pPr>
+        <w:rPr>
+          <w:rFonts w:cstheme="minorHAnsi"/>
+          <w:i/>
+          <w:iCs/>
+        </w:rPr>
+      </w:pPr>
+    </w:p>
+    <w:p>
+      <w:pPr>
+        <w:rPr>
+          <w:rFonts w:cstheme="minorHAnsi"/>
+          <w:i/>
+          <w:iCs/>
+        </w:rPr>
+      </w:pPr>
+    </w:p>
+    <w:p>
+      <w:pPr>
+        <w:jc w:val="center"/>
+        <w:rPr>
+          <w:rFonts w:cstheme="minorHAnsi"/>
+        </w:rPr>
+      </w:pPr>
+      <w:r>
+        <w:rPr>
+          <w:rFonts w:cstheme="minorHAnsi"/>
+          <w:noProof/>
+        </w:rPr>
+        <w:drawing>
+          <wp:inline distT="0" distB="0" distL="0" distR="0" wp14:anchorId="4CEDDB04" wp14:editId="0ABFD22A">
+            <wp:extent cx="5842000" cy="4381500"/>
+            <wp:effectExtent l="0" t="0" r="0" b="0"/>
+            <wp:docPr id="143285002" name="Picture 2" descr="A graph of a graph with blue and orange lines&#10;&#10;Description automatically generated"/>
+            <wp:cNvGraphicFramePr>
+              <a:graphicFrameLocks xmlns:a="http://schemas.openxmlformats.org/drawingml/2006/main" noChangeAspect="1"/>
+            </wp:cNvGraphicFramePr>
+            <a:graphic xmlns:a="http://schemas.openxmlformats.org/drawingml/2006/main">
+              <a:graphicData uri="http://schemas.openxmlformats.org/drawingml/2006/picture">
+                <pic:pic xmlns:pic="http://schemas.openxmlformats.org/drawingml/2006/picture">
+                  <pic:nvPicPr>
+                    <pic:cNvPr id="143285002" name="Picture 2" descr="A graph of a graph with blue and orange lines&#10;&#10;Description automatically generated"/>
+                    <pic:cNvPicPr/>
+                  </pic:nvPicPr>
+                  <pic:blipFill>
+                    <a:blip r:embed="rId9">
+                      <a:extLst>
+                        <a:ext uri="{28A0092B-C50C-407E-A947-70E740481C1C}">
+                          <a14:useLocalDpi xmlns:a14="http://schemas.microsoft.com/office/drawing/2010/main" val="0"/>
+                        </a:ext>
+                      </a:extLst>
+                    </a:blip>
+                    <a:stretch>
+                      <a:fillRect/>
+                    </a:stretch>
+                  </pic:blipFill>
+                  <pic:spPr>
+                    <a:xfrm>
+                      <a:off x="0" y="0"/>
+                      <a:ext cx="5842000" cy="4381500"/>
+                    </a:xfrm>
+                    <a:prstGeom prst="rect">
+                      <a:avLst/>
+                    </a:prstGeom>
+                  </pic:spPr>
+                </pic:pic>
+              </a:graphicData>
+            </a:graphic>
+          </wp:inline>
+        </w:drawing>
+      </w:r>
+    </w:p>
+    <w:p>
+      <w:pPr>
+        <w:jc w:val="center"/>
+        <w:rPr>
+          <w:rFonts w:cstheme="minorHAnsi"/>
+        </w:rPr>
+      </w:pPr>
+    </w:p>
+    <w:p>
+      <w:pPr>
+        <w:rPr>
+          <w:rFonts w:cstheme="minorHAnsi"/>
+        </w:rPr>
+      </w:pPr>
+      <w:r>
+        <w:rPr>
+          <w:rFonts w:cstheme="minorHAnsi"/>
+        </w:rPr>
+        <w:br w:type="page"/>
+      </w:r>
+    </w:p>
+    <w:p>
+      <w:pPr>
+        <w:rPr>
+          <w:rFonts w:cstheme="minorHAnsi"/>
+          <w:i/>
+          <w:iCs/>
+        </w:rPr>
+      </w:pPr>
+      <w:r>
+        <w:rPr>
+          <w:rFonts w:cstheme="minorHAnsi"/>
+          <w:i/>
+          <w:iCs/>
+        </w:rPr>
+        <w:lastRenderedPageBreak/>
+        <w:t>Red #3</w:t>
+      </w:r>
+    </w:p>
+    <w:p>
+      <w:pPr>
+        <w:rPr>
+          <w:rFonts w:cstheme="minorHAnsi"/>
+          <w:i/>
+          <w:iCs/>
+        </w:rPr>
+      </w:pPr>
+    </w:p>
+    <w:p>
+      <w:pPr>
+        <w:pStyle w:val="ListParagraph"/>
+        <w:numPr>
+          <w:ilvl w:val="0"/>
+          <w:numId w:val="4"/>
+        </w:numPr>
+        <w:rPr>
+          <w:rFonts w:cstheme="minorHAnsi"/>
+        </w:rPr>
+      </w:pPr>
+      <w:r>
+        <w:rPr>
+          <w:rFonts w:cstheme="minorHAnsi"/>
+        </w:rPr>
+        <w:t>Configuración:</w:t>
+      </w:r>
+    </w:p>
+    <w:p>
+      <w:pPr>
+        <w:pStyle w:val="ListParagraph"/>
+        <w:numPr>
+          <w:ilvl w:val="1"/>
+          <w:numId w:val="4"/>
+        </w:numPr>
+        <w:rPr>
+          <w:rFonts w:cstheme="minorHAnsi"/>
+        </w:rPr>
+      </w:pPr>
+      <w:r>
+        <w:rPr>
+          <w:rFonts w:cstheme="minorHAnsi"/>
+        </w:rPr>
+        <w:t>Sin Dropout</w:t>
+      </w:r>
+    </w:p>
+    <w:p>
+      <w:pPr>
+        <w:pStyle w:val="ListParagraph"/>
+        <w:numPr>
+          <w:ilvl w:val="1"/>
+          <w:numId w:val="4"/>
+        </w:numPr>
+        <w:rPr>
+          <w:rFonts w:cstheme="minorHAnsi"/>
+        </w:rPr>
+      </w:pPr>
+      <w:r>
+        <w:rPr>
+          <w:rFonts w:cstheme="minorHAnsi"/>
+        </w:rPr>
+        <w:t>Con</w:t>
+      </w:r>
+      <w:r>
+        <w:rPr>
+          <w:rFonts w:cstheme="minorHAnsi"/>
+        </w:rPr>
+        <w:t xml:space="preserve"> regularización</w:t>
+      </w:r>
+      <w:r>
+        <w:rPr>
+          <w:rFonts w:cstheme="minorHAnsi"/>
+        </w:rPr>
+        <w:t xml:space="preserve"> L2</w:t>
+      </w:r>
+    </w:p>
+    <w:p>
+      <w:pPr>
+        <w:pStyle w:val="ListParagraph"/>
+        <w:numPr>
+          <w:ilvl w:val="1"/>
+          <w:numId w:val="4"/>
+        </w:numPr>
+        <w:rPr>
+          <w:rFonts w:cstheme="minorHAnsi"/>
+        </w:rPr>
+      </w:pPr>
+      <w:r>
+        <w:rPr>
+          <w:rFonts w:cstheme="minorHAnsi"/>
+        </w:rPr>
+        <w:t xml:space="preserve">Función de activación: </w:t>
+      </w:r>
+      <w:proofErr w:type="spellStart"/>
+      <w:r>
+        <w:rPr>
+          <w:rFonts w:cstheme="minorHAnsi"/>
+        </w:rPr>
+        <w:t>Tanh</w:t>
+      </w:r>
+      <w:proofErr w:type="spellEnd"/>
+    </w:p>
+    <w:p>
+      <w:pPr>
+        <w:rPr>
+          <w:rFonts w:cstheme="minorHAnsi"/>
+        </w:rPr>
+      </w:pPr>
+    </w:p>
+    <w:p>
+      <w:pPr>
+        <w:pStyle w:val="ListParagraph"/>
+        <w:numPr>
+          <w:ilvl w:val="0"/>
+          <w:numId w:val="4"/>
+        </w:numPr>
+        <w:rPr>
+          <w:rFonts w:cstheme="minorHAnsi"/>
+        </w:rPr>
+      </w:pPr>
+      <w:r>
+        <w:rPr>
+          <w:rFonts w:cstheme="minorHAnsi"/>
+        </w:rPr>
+        <w:t>Composición:</w:t>
+      </w:r>
+    </w:p>
+    <w:p>
+      <w:pPr>
+        <w:pStyle w:val="ListParagraph"/>
+        <w:numPr>
+          <w:ilvl w:val="1"/>
+          <w:numId w:val="4"/>
+        </w:numPr>
+        <w:rPr>
+          <w:rFonts w:cstheme="minorHAnsi"/>
+        </w:rPr>
+      </w:pPr>
+      <w:r>
+        <w:rPr>
+          <w:rFonts w:cstheme="minorHAnsi"/>
+        </w:rPr>
+        <w:t xml:space="preserve">Dos capas densas con funciones de activación </w:t>
+      </w:r>
+      <w:proofErr w:type="spellStart"/>
+      <w:r>
+        <w:rPr>
+          <w:rFonts w:cstheme="minorHAnsi"/>
+        </w:rPr>
+        <w:t>Tanh</w:t>
+      </w:r>
+      <w:proofErr w:type="spellEnd"/>
+      <w:r>
+        <w:rPr>
+          <w:rFonts w:cstheme="minorHAnsi"/>
+        </w:rPr>
+        <w:t xml:space="preserve"> y regularización L2 con 128 y 64 neuronas respectivamente, y una capa de salida con una sola neurona para la regresión.</w:t>
+      </w:r>
+    </w:p>
+    <w:p>
+      <w:pPr>
+        <w:pStyle w:val="ListParagraph"/>
+        <w:ind w:left="1440"/>
+        <w:rPr>
+          <w:rFonts w:cstheme="minorHAnsi"/>
+        </w:rPr>
+      </w:pPr>
+    </w:p>
+    <w:p>
+      <w:pPr>
+        <w:pStyle w:val="ListParagraph"/>
+        <w:numPr>
+          <w:ilvl w:val="0"/>
+          <w:numId w:val="4"/>
+        </w:numPr>
+        <w:rPr>
+          <w:rFonts w:cstheme="minorHAnsi"/>
+        </w:rPr>
+      </w:pPr>
+      <w:r>
+        <w:rPr>
+          <w:rFonts w:cstheme="minorHAnsi"/>
+        </w:rPr>
+        <w:t>Resultados:</w:t>
+      </w:r>
+    </w:p>
+    <w:p>
+      <w:pPr>
+        <w:pStyle w:val="ListParagraph"/>
+        <w:numPr>
+          <w:ilvl w:val="1"/>
+          <w:numId w:val="4"/>
+        </w:numPr>
+        <w:rPr>
+          <w:rFonts w:cstheme="minorHAnsi"/>
+        </w:rPr>
+      </w:pPr>
+      <w:proofErr w:type="spellStart"/>
+      <w:r>
+        <w:rPr>
+          <w:rFonts w:cstheme="minorHAnsi"/>
+        </w:rPr>
+        <w:t>Validation</w:t>
+      </w:r>
+      <w:proofErr w:type="spellEnd"/>
+      <w:r>
+        <w:rPr>
+          <w:rFonts w:cstheme="minorHAnsi"/>
+        </w:rPr>
+        <w:t xml:space="preserve"> </w:t>
+      </w:r>
+      <w:proofErr w:type="spellStart"/>
+      <w:r>
+        <w:rPr>
+          <w:rFonts w:cstheme="minorHAnsi"/>
+        </w:rPr>
+        <w:t>loss</w:t>
+      </w:r>
+      <w:proofErr w:type="spellEnd"/>
+      <w:r>
+        <w:rPr>
+          <w:rFonts w:cstheme="minorHAnsi"/>
+        </w:rPr>
+        <w:t>:  0.16758</w:t>
+      </w:r>
+    </w:p>
+    <w:p>
+      <w:pPr>
+        <w:rPr>
+          <w:rFonts w:cstheme="minorHAnsi"/>
+        </w:rPr>
+      </w:pPr>
+    </w:p>
+    <w:p>
+      <w:pPr>
+        <w:rPr>
+          <w:rFonts w:cstheme="minorHAnsi"/>
+        </w:rPr>
+      </w:pPr>
+    </w:p>
+    <w:p>
+      <w:pPr>
+        <w:jc w:val="center"/>
+        <w:rPr>
+          <w:rFonts w:cstheme="minorHAnsi"/>
+        </w:rPr>
+      </w:pPr>
+      <w:r>
+        <w:rPr>
+          <w:rFonts w:cstheme="minorHAnsi"/>
+          <w:noProof/>
+        </w:rPr>
+        <w:drawing>
+          <wp:inline distT="0" distB="0" distL="0" distR="0" wp14:anchorId="24FAEB90" wp14:editId="10732047">
+            <wp:extent cx="5842000" cy="4381500"/>
+            <wp:effectExtent l="0" t="0" r="0" b="0"/>
+            <wp:docPr id="1631360789" name="Picture 3" descr="A graph with blue and orange lines&#10;&#10;Description automatically generated"/>
+            <wp:cNvGraphicFramePr>
+              <a:graphicFrameLocks xmlns:a="http://schemas.openxmlformats.org/drawingml/2006/main" noChangeAspect="1"/>
+            </wp:cNvGraphicFramePr>
+            <a:graphic xmlns:a="http://schemas.openxmlformats.org/drawingml/2006/main">
+              <a:graphicData uri="http://schemas.openxmlformats.org/drawingml/2006/picture">
+                <pic:pic xmlns:pic="http://schemas.openxmlformats.org/drawingml/2006/picture">
+                  <pic:nvPicPr>
+                    <pic:cNvPr id="1631360789" name="Picture 3" descr="A graph with blue and orange lines&#10;&#10;Description automatically generated"/>
+                    <pic:cNvPicPr/>
+                  </pic:nvPicPr>
+                  <pic:blipFill>
+                    <a:blip r:embed="rId10">
+                      <a:extLst>
+                        <a:ext uri="{28A0092B-C50C-407E-A947-70E740481C1C}">
+                          <a14:useLocalDpi xmlns:a14="http://schemas.microsoft.com/office/drawing/2010/main" val="0"/>
+                        </a:ext>
+                      </a:extLst>
+                    </a:blip>
+                    <a:stretch>
+                      <a:fillRect/>
+                    </a:stretch>
+                  </pic:blipFill>
+                  <pic:spPr>
+                    <a:xfrm>
+                      <a:off x="0" y="0"/>
+                      <a:ext cx="5842000" cy="4381500"/>
+                    </a:xfrm>
+                    <a:prstGeom prst="rect">
+                      <a:avLst/>
+                    </a:prstGeom>
+                  </pic:spPr>
+                </pic:pic>
+              </a:graphicData>
+            </a:graphic>
+          </wp:inline>
+        </w:drawing>
+      </w:r>
+    </w:p>
+    <w:p>
+      <w:pPr>
+        <w:rPr>
+          <w:rFonts w:cstheme="minorHAnsi"/>
+          <w:u w:val="single"/>
+        </w:rPr>
+      </w:pPr>
+    </w:p>
+    <w:p>
+      <w:pPr>
+        <w:rPr>
+          <w:rFonts w:cstheme="minorHAnsi"/>
+          <w:u w:val="single"/>
+        </w:rPr>
+      </w:pPr>
+      <w:r>
+        <w:rPr>
+          <w:rFonts w:cstheme="minorHAnsi"/>
+          <w:u w:val="single"/>
+        </w:rPr>
+        <w:br w:type="page"/>
+      </w:r>
+    </w:p>
+    <w:p>
+      <w:pPr>
+        <w:jc w:val="both"/>
+        <w:rPr>
+          <w:rFonts w:cstheme="minorHAnsi"/>
+          <w:u w:val="single"/>
+        </w:rPr>
+      </w:pPr>
+      <w:r>
+        <w:rPr>
+          <w:rFonts w:cstheme="minorHAnsi"/>
+          <w:u w:val="single"/>
+        </w:rPr>
+        <w:lastRenderedPageBreak/>
+        <w:t>Discusión de Resultados y Diferencias de Rendimiento</w:t>
+      </w:r>
+    </w:p>
+    <w:p>
+      <w:pPr>
+        <w:jc w:val="both"/>
+        <w:rPr>
+          <w:rFonts w:cstheme="minorHAnsi"/>
+          <w:u w:val="single"/>
+        </w:rPr>
+      </w:pPr>
+    </w:p>
+    <w:p>
+      <w:pPr>
+        <w:jc w:val="both"/>
+        <w:rPr>
+          <w:rFonts w:cstheme="minorHAnsi"/>
+        </w:rPr>
+      </w:pPr>
+      <w:r>
+        <w:rPr>
+          <w:rFonts w:cstheme="minorHAnsi"/>
+        </w:rPr>
+        <w:t xml:space="preserve">Red #1: Sin Dropout, Sin Regularización, Función de Activación </w:t>
+      </w:r>
+      <w:proofErr w:type="spellStart"/>
+      <w:r>
+        <w:rPr>
+          <w:rFonts w:cstheme="minorHAnsi"/>
+        </w:rPr>
+        <w:t>ReLU</w:t>
+      </w:r>
+      <w:proofErr w:type="spellEnd"/>
+    </w:p>
+    <w:p>
+      <w:pPr>
+        <w:jc w:val="both"/>
+        <w:rPr>
+          <w:rFonts w:cstheme="minorHAnsi"/>
+        </w:rPr>
+      </w:pPr>
+    </w:p>
+    <w:p>
+      <w:pPr>
+        <w:numPr>
+          <w:ilvl w:val="0"/>
+          <w:numId w:val="10"/>
+        </w:numPr>
+        <w:jc w:val="both"/>
+        <w:rPr>
+          <w:rFonts w:cstheme="minorHAnsi"/>
+        </w:rPr>
+      </w:pPr>
+      <w:r>
+        <w:rPr>
+          <w:rFonts w:cstheme="minorHAnsi"/>
+        </w:rPr>
+        <w:t>Fortalezas:</w:t>
+      </w:r>
+    </w:p>
+    <w:p>
+      <w:pPr>
+        <w:ind w:left="720"/>
+        <w:jc w:val="both"/>
+        <w:rPr>
+          <w:rFonts w:cstheme="minorHAnsi"/>
+        </w:rPr>
+      </w:pPr>
+    </w:p>
+    <w:p>
+      <w:pPr>
+        <w:numPr>
+          <w:ilvl w:val="1"/>
+          <w:numId w:val="10"/>
+        </w:numPr>
+        <w:jc w:val="both"/>
+        <w:rPr>
+          <w:rFonts w:cstheme="minorHAnsi"/>
+        </w:rPr>
+      </w:pPr>
+      <w:r>
+        <w:rPr>
+          <w:rFonts w:cstheme="minorHAnsi"/>
+        </w:rPr>
+        <w:t xml:space="preserve">Rendimiento: La Red #1 mostró el test </w:t>
+      </w:r>
+      <w:proofErr w:type="spellStart"/>
+      <w:r>
+        <w:rPr>
+          <w:rFonts w:cstheme="minorHAnsi"/>
+        </w:rPr>
+        <w:t>loss</w:t>
+      </w:r>
+      <w:proofErr w:type="spellEnd"/>
+      <w:r>
+        <w:rPr>
+          <w:rFonts w:cstheme="minorHAnsi"/>
+        </w:rPr>
+        <w:t xml:space="preserve"> y </w:t>
+      </w:r>
+      <w:proofErr w:type="spellStart"/>
+      <w:r>
+        <w:rPr>
+          <w:rFonts w:cstheme="minorHAnsi"/>
+        </w:rPr>
+        <w:t>validation</w:t>
+      </w:r>
+      <w:proofErr w:type="spellEnd"/>
+      <w:r>
+        <w:rPr>
+          <w:rFonts w:cstheme="minorHAnsi"/>
+        </w:rPr>
+        <w:t xml:space="preserve"> </w:t>
+      </w:r>
+      <w:proofErr w:type="spellStart"/>
+      <w:r>
+        <w:rPr>
+          <w:rFonts w:cstheme="minorHAnsi"/>
+        </w:rPr>
+        <w:t>loss</w:t>
+      </w:r>
+      <w:proofErr w:type="spellEnd"/>
+      <w:r>
+        <w:rPr>
+          <w:rFonts w:cstheme="minorHAnsi"/>
+        </w:rPr>
+        <w:t xml:space="preserve"> más bajos, indicando que logró el mejor ajuste en los datos de prueba y validación. Esto sugiere que el modelo tiene una excelente capacidad de generalización, lo cual es crucial para predecir datos no vistos con precisión.</w:t>
+      </w:r>
+    </w:p>
+    <w:p>
+      <w:pPr>
+        <w:ind w:left="1440"/>
+        <w:jc w:val="both"/>
+        <w:rPr>
+          <w:rFonts w:cstheme="minorHAnsi"/>
+        </w:rPr>
+      </w:pPr>
+    </w:p>
+    <w:p>
+      <w:pPr>
+        <w:numPr>
+          <w:ilvl w:val="1"/>
+          <w:numId w:val="10"/>
+        </w:numPr>
+        <w:jc w:val="both"/>
+        <w:rPr>
+          <w:rFonts w:cstheme="minorHAnsi"/>
+        </w:rPr>
+      </w:pPr>
+      <w:r>
+        <w:rPr>
+          <w:rFonts w:cstheme="minorHAnsi"/>
+        </w:rPr>
+        <w:t xml:space="preserve">Simplicidad y Eficiencia: La arquitectura más sencilla de la Red #1 (con tres capas densas) sin técnicas adicionales de regularización o Dropout, contribuye a una mayor eficiencia en el entrenamiento y menor complejidad computacional. </w:t>
+      </w:r>
+    </w:p>
+    <w:p>
+      <w:pPr>
+        <w:jc w:val="both"/>
+        <w:rPr>
+          <w:rFonts w:cstheme="minorHAnsi"/>
+        </w:rPr>
+      </w:pPr>
+    </w:p>
+    <w:p>
+      <w:pPr>
+        <w:numPr>
+          <w:ilvl w:val="0"/>
+          <w:numId w:val="10"/>
+        </w:numPr>
+        <w:jc w:val="both"/>
+        <w:rPr>
+          <w:rFonts w:cstheme="minorHAnsi"/>
+        </w:rPr>
+      </w:pPr>
+      <w:r>
+        <w:rPr>
+          <w:rFonts w:cstheme="minorHAnsi"/>
+        </w:rPr>
+        <w:t>Debilidades:</w:t>
+      </w:r>
+    </w:p>
+    <w:p>
+      <w:pPr>
+        <w:ind w:left="720"/>
+        <w:jc w:val="both"/>
+        <w:rPr>
+          <w:rFonts w:cstheme="minorHAnsi"/>
+        </w:rPr>
+      </w:pPr>
+    </w:p>
+    <w:p>
+      <w:pPr>
+        <w:numPr>
+          <w:ilvl w:val="1"/>
+          <w:numId w:val="10"/>
+        </w:numPr>
+        <w:jc w:val="both"/>
+        <w:rPr>
+          <w:rFonts w:cstheme="minorHAnsi"/>
+        </w:rPr>
+      </w:pPr>
+      <w:r>
+        <w:rPr>
+          <w:rFonts w:cstheme="minorHAnsi"/>
+        </w:rPr>
+        <w:t xml:space="preserve">Sin Regularización: Aunque el modelo </w:t>
+      </w:r>
+      <w:r>
+        <w:rPr>
+          <w:rFonts w:cstheme="minorHAnsi"/>
+        </w:rPr>
+        <w:t xml:space="preserve">funcionó </w:t>
+      </w:r>
+      <w:r>
+        <w:rPr>
+          <w:rFonts w:cstheme="minorHAnsi"/>
+        </w:rPr>
+        <w:t xml:space="preserve">bien en este caso, la falta de técnicas de regularización puede ser un riesgo en situaciones donde el conjunto de datos es más propenso al sobreajuste. No obstante, en este escenario específico, el modelo no parece estar </w:t>
+      </w:r>
+      <w:proofErr w:type="spellStart"/>
+      <w:r>
+        <w:rPr>
+          <w:rFonts w:cstheme="minorHAnsi"/>
+        </w:rPr>
+        <w:t>sobreajustado</w:t>
+      </w:r>
+      <w:proofErr w:type="spellEnd"/>
+      <w:r>
+        <w:rPr>
+          <w:rFonts w:cstheme="minorHAnsi"/>
+        </w:rPr>
+        <w:t>.</w:t>
+      </w:r>
+    </w:p>
+    <w:p>
+      <w:pPr>
+        <w:jc w:val="both"/>
+        <w:rPr>
+          <w:rFonts w:cstheme="minorHAnsi"/>
+        </w:rPr>
+      </w:pPr>
+    </w:p>
+    <w:p>
+      <w:pPr>
+        <w:jc w:val="both"/>
+        <w:rPr>
+          <w:rFonts w:cstheme="minorHAnsi"/>
+        </w:rPr>
+      </w:pPr>
+    </w:p>
+    <w:p>
+      <w:pPr>
+        <w:jc w:val="both"/>
+        <w:rPr>
+          <w:rFonts w:cstheme="minorHAnsi"/>
+        </w:rPr>
+      </w:pPr>
+      <w:r>
+        <w:rPr>
+          <w:rFonts w:cstheme="minorHAnsi"/>
+        </w:rPr>
+        <w:t xml:space="preserve">Red #2: Con Dropout, Sin Regularización, Función de Activación </w:t>
+      </w:r>
+      <w:proofErr w:type="spellStart"/>
+      <w:r>
+        <w:rPr>
+          <w:rFonts w:cstheme="minorHAnsi"/>
+        </w:rPr>
+        <w:t>ReLU</w:t>
+      </w:r>
+      <w:proofErr w:type="spellEnd"/>
+    </w:p>
+    <w:p>
+      <w:pPr>
+        <w:jc w:val="both"/>
+        <w:rPr>
+          <w:rFonts w:cstheme="minorHAnsi"/>
+        </w:rPr>
+      </w:pPr>
+    </w:p>
+    <w:p>
+      <w:pPr>
+        <w:numPr>
+          <w:ilvl w:val="0"/>
+          <w:numId w:val="11"/>
+        </w:numPr>
+        <w:jc w:val="both"/>
+        <w:rPr>
+          <w:rFonts w:cstheme="minorHAnsi"/>
+        </w:rPr>
+      </w:pPr>
+      <w:r>
+        <w:rPr>
+          <w:rFonts w:cstheme="minorHAnsi"/>
+        </w:rPr>
+        <w:t>Fortalezas:</w:t>
+      </w:r>
+    </w:p>
+    <w:p>
+      <w:pPr>
+        <w:ind w:left="720"/>
+        <w:jc w:val="both"/>
+        <w:rPr>
+          <w:rFonts w:cstheme="minorHAnsi"/>
+        </w:rPr>
+      </w:pPr>
+    </w:p>
+    <w:p>
+      <w:pPr>
+        <w:numPr>
+          <w:ilvl w:val="1"/>
+          <w:numId w:val="11"/>
+        </w:numPr>
+        <w:jc w:val="both"/>
+        <w:rPr>
+          <w:rFonts w:cstheme="minorHAnsi"/>
+        </w:rPr>
+      </w:pPr>
+      <w:r>
+        <w:rPr>
+          <w:rFonts w:cstheme="minorHAnsi"/>
+        </w:rPr>
+        <w:t>Prevención de Sobreajuste: La incorporación de Dropout en la Red #2 ayuda a prevenir el sobreajuste al reducir la dependencia entre neuronas durante el entrenamiento. Esto es útil en redes más profundas o en conjuntos de datos con riesgo de sobreajuste.</w:t>
+      </w:r>
+    </w:p>
+    <w:p>
+      <w:pPr>
+        <w:ind w:left="1440"/>
+        <w:jc w:val="both"/>
+        <w:rPr>
+          <w:rFonts w:cstheme="minorHAnsi"/>
+        </w:rPr>
+      </w:pPr>
+    </w:p>
+    <w:p>
+      <w:pPr>
+        <w:numPr>
+          <w:ilvl w:val="0"/>
+          <w:numId w:val="11"/>
+        </w:numPr>
+        <w:jc w:val="both"/>
+        <w:rPr>
+          <w:rFonts w:cstheme="minorHAnsi"/>
+        </w:rPr>
+      </w:pPr>
+      <w:r>
+        <w:rPr>
+          <w:rFonts w:cstheme="minorHAnsi"/>
+        </w:rPr>
+        <w:t>Debilidades:</w:t>
+      </w:r>
+    </w:p>
+    <w:p>
+      <w:pPr>
+        <w:ind w:left="720"/>
+        <w:jc w:val="both"/>
+        <w:rPr>
+          <w:rFonts w:cstheme="minorHAnsi"/>
+        </w:rPr>
+      </w:pPr>
+    </w:p>
+    <w:p>
+      <w:pPr>
+        <w:numPr>
+          <w:ilvl w:val="1"/>
+          <w:numId w:val="11"/>
+        </w:numPr>
+        <w:jc w:val="both"/>
+        <w:rPr>
+          <w:rFonts w:cstheme="minorHAnsi"/>
+        </w:rPr>
+      </w:pPr>
+      <w:r>
+        <w:rPr>
+          <w:rFonts w:cstheme="minorHAnsi"/>
+        </w:rPr>
+        <w:t xml:space="preserve">Rendimiento Inferior: Aunque el Dropout es una técnica efectiva de regularización, la Red #2 mostró un test </w:t>
+      </w:r>
+      <w:proofErr w:type="spellStart"/>
+      <w:r>
+        <w:rPr>
+          <w:rFonts w:cstheme="minorHAnsi"/>
+        </w:rPr>
+        <w:t>loss</w:t>
+      </w:r>
+      <w:proofErr w:type="spellEnd"/>
+      <w:r>
+        <w:rPr>
+          <w:rFonts w:cstheme="minorHAnsi"/>
+        </w:rPr>
+        <w:t xml:space="preserve"> y </w:t>
+      </w:r>
+      <w:proofErr w:type="spellStart"/>
+      <w:r>
+        <w:rPr>
+          <w:rFonts w:cstheme="minorHAnsi"/>
+        </w:rPr>
+        <w:t>validation</w:t>
+      </w:r>
+      <w:proofErr w:type="spellEnd"/>
+      <w:r>
+        <w:rPr>
+          <w:rFonts w:cstheme="minorHAnsi"/>
+        </w:rPr>
+        <w:t xml:space="preserve"> </w:t>
+      </w:r>
+      <w:proofErr w:type="spellStart"/>
+      <w:r>
+        <w:rPr>
+          <w:rFonts w:cstheme="minorHAnsi"/>
+        </w:rPr>
+        <w:t>loss</w:t>
+      </w:r>
+      <w:proofErr w:type="spellEnd"/>
+      <w:r>
+        <w:rPr>
+          <w:rFonts w:cstheme="minorHAnsi"/>
+        </w:rPr>
+        <w:t xml:space="preserve"> mayores que la Red #1. Esto sugiere que, en este caso, el Dropout pudo haber sido excesivo o que la adición de capas no contribuyó positivamente al rendimiento. La alta tasa de Dropout (0.5) y la mayor complejidad del modelo podrían haber llevado a una pérdida de información y una menor capacidad de ajuste.</w:t>
+      </w:r>
+    </w:p>
+    <w:p>
+      <w:pPr>
+        <w:jc w:val="both"/>
+        <w:rPr>
+          <w:rFonts w:cstheme="minorHAnsi"/>
+        </w:rPr>
+      </w:pPr>
+    </w:p>
+    <w:p>
+      <w:pPr>
+        <w:jc w:val="both"/>
+        <w:rPr>
+          <w:rFonts w:cstheme="minorHAnsi"/>
+        </w:rPr>
+      </w:pPr>
+    </w:p>
+    <w:p>
+      <w:pPr>
+        <w:rPr>
+          <w:rFonts w:cstheme="minorHAnsi"/>
+        </w:rPr>
+      </w:pPr>
+      <w:r>
+        <w:rPr>
+          <w:rFonts w:cstheme="minorHAnsi"/>
+        </w:rPr>
+        <w:br w:type="page"/>
+      </w:r>
+    </w:p>
+    <w:p>
+      <w:pPr>
+        <w:jc w:val="both"/>
+        <w:rPr>
+          <w:rFonts w:cstheme="minorHAnsi"/>
+        </w:rPr>
+      </w:pPr>
+      <w:r>
+        <w:rPr>
+          <w:rFonts w:cstheme="minorHAnsi"/>
+        </w:rPr>
+        <w:lastRenderedPageBreak/>
+        <w:t xml:space="preserve">Red #3: Sin Dropout, Con Regularización L2, Función de Activación </w:t>
+      </w:r>
+      <w:proofErr w:type="spellStart"/>
+      <w:r>
+        <w:rPr>
+          <w:rFonts w:cstheme="minorHAnsi"/>
+        </w:rPr>
+        <w:t>Tanh</w:t>
+      </w:r>
+      <w:proofErr w:type="spellEnd"/>
+    </w:p>
+    <w:p>
+      <w:pPr>
+        <w:jc w:val="both"/>
+        <w:rPr>
+          <w:rFonts w:cstheme="minorHAnsi"/>
+        </w:rPr>
+      </w:pPr>
+    </w:p>
+    <w:p>
+      <w:pPr>
+        <w:numPr>
+          <w:ilvl w:val="0"/>
+          <w:numId w:val="12"/>
+        </w:numPr>
+        <w:jc w:val="both"/>
+        <w:rPr>
+          <w:rFonts w:cstheme="minorHAnsi"/>
+        </w:rPr>
+      </w:pPr>
+      <w:r>
+        <w:rPr>
+          <w:rFonts w:cstheme="minorHAnsi"/>
+        </w:rPr>
+        <w:t>Fortalezas:</w:t>
+      </w:r>
+    </w:p>
+    <w:p>
+      <w:pPr>
+        <w:ind w:left="720"/>
+        <w:jc w:val="both"/>
+        <w:rPr>
+          <w:rFonts w:cstheme="minorHAnsi"/>
+        </w:rPr>
+      </w:pPr>
+    </w:p>
+    <w:p>
+      <w:pPr>
+        <w:numPr>
+          <w:ilvl w:val="1"/>
+          <w:numId w:val="12"/>
+        </w:numPr>
+        <w:jc w:val="both"/>
+        <w:rPr>
+          <w:rFonts w:cstheme="minorHAnsi"/>
+        </w:rPr>
+      </w:pPr>
+      <w:r>
+        <w:rPr>
+          <w:rFonts w:cstheme="minorHAnsi"/>
+        </w:rPr>
+        <w:t xml:space="preserve">Regularización L2: </w:t>
+      </w:r>
+      <w:r>
+        <w:rPr>
+          <w:rFonts w:cstheme="minorHAnsi"/>
+        </w:rPr>
+        <w:t xml:space="preserve">esta </w:t>
+      </w:r>
+      <w:r>
+        <w:rPr>
+          <w:rFonts w:cstheme="minorHAnsi"/>
+        </w:rPr>
+        <w:t>es efectiva para reducir el riesgo de sobreajuste al penalizar los pesos grandes, ayudando a mantener el modelo más generalizado y menos susceptible a datos ruidosos.</w:t>
+      </w:r>
+    </w:p>
+    <w:p>
+      <w:pPr>
+        <w:ind w:left="1440"/>
+        <w:jc w:val="both"/>
+        <w:rPr>
+          <w:rFonts w:cstheme="minorHAnsi"/>
+        </w:rPr>
+      </w:pPr>
+    </w:p>
+    <w:p>
+      <w:pPr>
+        <w:numPr>
+          <w:ilvl w:val="0"/>
+          <w:numId w:val="12"/>
+        </w:numPr>
+        <w:jc w:val="both"/>
+        <w:rPr>
+          <w:rFonts w:cstheme="minorHAnsi"/>
+        </w:rPr>
+      </w:pPr>
+      <w:r>
+        <w:rPr>
+          <w:rFonts w:cstheme="minorHAnsi"/>
+        </w:rPr>
+        <w:t>Debilidades:</w:t>
+      </w:r>
+    </w:p>
+    <w:p>
+      <w:pPr>
+        <w:ind w:left="720"/>
+        <w:jc w:val="both"/>
+        <w:rPr>
+          <w:rFonts w:cstheme="minorHAnsi"/>
+        </w:rPr>
+      </w:pPr>
+    </w:p>
+    <w:p>
+      <w:pPr>
+        <w:numPr>
+          <w:ilvl w:val="1"/>
+          <w:numId w:val="12"/>
+        </w:numPr>
+        <w:jc w:val="both"/>
+        <w:rPr>
+          <w:rFonts w:cstheme="minorHAnsi"/>
+        </w:rPr>
+      </w:pPr>
+      <w:r>
+        <w:rPr>
+          <w:rFonts w:cstheme="minorHAnsi"/>
+        </w:rPr>
+        <w:t xml:space="preserve">Rendimiento Menor: La Red #3 obtuvo el test </w:t>
+      </w:r>
+      <w:proofErr w:type="spellStart"/>
+      <w:r>
+        <w:rPr>
+          <w:rFonts w:cstheme="minorHAnsi"/>
+        </w:rPr>
+        <w:t>loss</w:t>
+      </w:r>
+      <w:proofErr w:type="spellEnd"/>
+      <w:r>
+        <w:rPr>
+          <w:rFonts w:cstheme="minorHAnsi"/>
+        </w:rPr>
+        <w:t xml:space="preserve"> y </w:t>
+      </w:r>
+      <w:proofErr w:type="spellStart"/>
+      <w:r>
+        <w:rPr>
+          <w:rFonts w:cstheme="minorHAnsi"/>
+        </w:rPr>
+        <w:t>validation</w:t>
+      </w:r>
+      <w:proofErr w:type="spellEnd"/>
+      <w:r>
+        <w:rPr>
+          <w:rFonts w:cstheme="minorHAnsi"/>
+        </w:rPr>
+        <w:t xml:space="preserve"> </w:t>
+      </w:r>
+      <w:proofErr w:type="spellStart"/>
+      <w:r>
+        <w:rPr>
+          <w:rFonts w:cstheme="minorHAnsi"/>
+        </w:rPr>
+        <w:t>loss</w:t>
+      </w:r>
+      <w:proofErr w:type="spellEnd"/>
+      <w:r>
+        <w:rPr>
+          <w:rFonts w:cstheme="minorHAnsi"/>
+        </w:rPr>
+        <w:t xml:space="preserve"> más altos, indicando que la combinación de </w:t>
+      </w:r>
+      <w:proofErr w:type="spellStart"/>
+      <w:r>
+        <w:rPr>
+          <w:rFonts w:cstheme="minorHAnsi"/>
+        </w:rPr>
+        <w:t>Tanh</w:t>
+      </w:r>
+      <w:proofErr w:type="spellEnd"/>
+      <w:r>
+        <w:rPr>
+          <w:rFonts w:cstheme="minorHAnsi"/>
+        </w:rPr>
+        <w:t xml:space="preserve"> y regularización L2 no resultó en un mejor ajuste en este caso. La función de activación </w:t>
+      </w:r>
+      <w:proofErr w:type="spellStart"/>
+      <w:r>
+        <w:rPr>
+          <w:rFonts w:cstheme="minorHAnsi"/>
+        </w:rPr>
+        <w:t>Tanh</w:t>
+      </w:r>
+      <w:proofErr w:type="spellEnd"/>
+      <w:r>
+        <w:rPr>
+          <w:rFonts w:cstheme="minorHAnsi"/>
+        </w:rPr>
+        <w:t xml:space="preserve"> puede llevar a problemas de saturación, lo que puede afectar negativamente la convergencia del modelo. Además, la regularización L2 puede no haber sido necesaria si el modelo ya estaba funcionando adecuadamente sin ella.</w:t>
+      </w:r>
+    </w:p>
+    <w:p>
+      <w:pPr>
+        <w:rPr>
+          <w:rFonts w:cstheme="minorHAnsi"/>
+        </w:rPr>
+      </w:pPr>
+    </w:p>
+    <w:p>
+      <w:pPr>
+        <w:rPr>
+          <w:rFonts w:cstheme="minorHAnsi"/>
+        </w:rPr>
+      </w:pPr>
+    </w:p>
+    <w:p>
+      <w:pPr>
+        <w:rPr>
+          <w:rFonts w:cstheme="minorHAnsi"/>
+        </w:rPr>
+      </w:pPr>
+    </w:p>
+    <w:p>
+      <w:pPr>
+        <w:rPr>
+          <w:rFonts w:cstheme="minorHAnsi"/>
+          <w:u w:val="single"/>
+        </w:rPr>
+      </w:pPr>
+      <w:r>
+        <w:rPr>
+          <w:rFonts w:cstheme="minorHAnsi"/>
+          <w:u w:val="single"/>
+        </w:rPr>
+        <w:br w:type="page"/>
+      </w:r>
+    </w:p>
+    <w:p>
+      <w:pPr>
+        <w:rPr>
+          <w:rFonts w:cstheme="minorHAnsi"/>
+          <w:u w:val="single"/>
+        </w:rPr>
+      </w:pPr>
+      <w:r>
+        <w:rPr>
+          <w:rFonts w:cstheme="minorHAnsi"/>
+          <w:u w:val="single"/>
+        </w:rPr>
+        <w:lastRenderedPageBreak/>
+        <w:t>Modelo óptimo:</w:t>
+      </w:r>
+    </w:p>
+    <w:p>
+      <w:pPr>
+        <w:rPr>
+          <w:rFonts w:cstheme="minorHAnsi"/>
+          <w:u w:val="single"/>
+        </w:rPr>
+      </w:pPr>
+    </w:p>
+    <w:p>
+      <w:pPr>
+        <w:rPr>
+          <w:rFonts w:cstheme="minorHAnsi"/>
+        </w:rPr>
+      </w:pPr>
+      <w:r>
+        <w:rPr>
+          <w:rFonts w:cstheme="minorHAnsi"/>
+        </w:rPr>
+        <w:t>Luego de analizar los resultados obtenidos, determinamos que el modelo elegido es:</w:t>
+      </w:r>
+      <w:r>
+        <w:rPr>
+          <w:rFonts w:cstheme="minorHAnsi"/>
+        </w:rPr>
+        <w:t xml:space="preserve"> Red #1</w:t>
+      </w:r>
+      <w:r>
+        <w:rPr>
+          <w:rFonts w:cstheme="minorHAnsi"/>
+        </w:rPr>
+        <w:t>. Esto debido a distintos factores, entre ellos:</w:t>
+      </w:r>
+    </w:p>
+    <w:p>
+      <w:pPr>
+        <w:ind w:left="720"/>
+        <w:rPr>
+          <w:rFonts w:cstheme="minorHAnsi"/>
+        </w:rPr>
+      </w:pPr>
+    </w:p>
+    <w:p>
+      <w:pPr>
+        <w:numPr>
+          <w:ilvl w:val="1"/>
+          <w:numId w:val="9"/>
+        </w:numPr>
+        <w:tabs>
+          <w:tab w:val="clear" w:pos="1440"/>
+          <w:tab w:val="num" w:pos="360"/>
+        </w:tabs>
+        <w:ind w:left="360"/>
+        <w:jc w:val="both"/>
+        <w:rPr>
+          <w:rFonts w:cstheme="minorHAnsi"/>
+        </w:rPr>
+      </w:pPr>
+      <w:r>
+        <w:rPr>
+          <w:rFonts w:cstheme="minorHAnsi"/>
+        </w:rPr>
+        <w:t>Rendimiento Superior: La Red #1 alcanzó el</w:t>
+      </w:r>
+      <w:r>
+        <w:rPr>
+          <w:rFonts w:cstheme="minorHAnsi"/>
+        </w:rPr>
+        <w:t xml:space="preserve"> test los y </w:t>
+      </w:r>
+      <w:proofErr w:type="spellStart"/>
+      <w:r>
+        <w:rPr>
+          <w:rFonts w:cstheme="minorHAnsi"/>
+        </w:rPr>
+        <w:t>validation</w:t>
+      </w:r>
+      <w:proofErr w:type="spellEnd"/>
+      <w:r>
+        <w:rPr>
+          <w:rFonts w:cstheme="minorHAnsi"/>
+        </w:rPr>
+        <w:t xml:space="preserve"> </w:t>
+      </w:r>
+      <w:proofErr w:type="spellStart"/>
+      <w:r>
+        <w:rPr>
+          <w:rFonts w:cstheme="minorHAnsi"/>
+        </w:rPr>
+        <w:t>loss</w:t>
+      </w:r>
+      <w:proofErr w:type="spellEnd"/>
+      <w:r>
+        <w:rPr>
+          <w:rFonts w:cstheme="minorHAnsi"/>
+        </w:rPr>
+        <w:t xml:space="preserve"> más bajo</w:t>
+      </w:r>
+      <w:r>
+        <w:rPr>
+          <w:rFonts w:cstheme="minorHAnsi"/>
+        </w:rPr>
+        <w:t>s</w:t>
+      </w:r>
+      <w:r>
+        <w:rPr>
+          <w:rFonts w:cstheme="minorHAnsi"/>
+        </w:rPr>
+        <w:t>, indicando el mejor en ambos conjuntos. Esto demuestra que este modelo tiene la mejor capacidad de generalización y ajuste a los datos disponibles.</w:t>
+      </w:r>
+    </w:p>
+    <w:p>
+      <w:pPr>
+        <w:ind w:left="360"/>
+        <w:jc w:val="both"/>
+        <w:rPr>
+          <w:rFonts w:cstheme="minorHAnsi"/>
+        </w:rPr>
+      </w:pPr>
+    </w:p>
+    <w:p>
+      <w:pPr>
+        <w:numPr>
+          <w:ilvl w:val="1"/>
+          <w:numId w:val="9"/>
+        </w:numPr>
+        <w:tabs>
+          <w:tab w:val="clear" w:pos="1440"/>
+          <w:tab w:val="num" w:pos="360"/>
+        </w:tabs>
+        <w:ind w:left="360"/>
+        <w:jc w:val="both"/>
+        <w:rPr>
+          <w:rFonts w:cstheme="minorHAnsi"/>
+        </w:rPr>
+      </w:pPr>
+      <w:r>
+        <w:rPr>
+          <w:rFonts w:cstheme="minorHAnsi"/>
+        </w:rPr>
+        <w:t>Simplicidad y Eficiencia: La Red #1 es la más sencilla en términos de arquitectura, sin técnicas adicionales de regularización ni Dropout, lo que puede ser ventajoso si el modelo no está sobre</w:t>
+      </w:r>
+      <w:r>
+        <w:rPr>
+          <w:rFonts w:cstheme="minorHAnsi"/>
+        </w:rPr>
+        <w:t xml:space="preserve"> </w:t>
+      </w:r>
+      <w:r>
+        <w:rPr>
+          <w:rFonts w:cstheme="minorHAnsi"/>
+        </w:rPr>
+        <w:t>ajustado y el conjunto de datos es lo suficientemente representativo.</w:t>
+      </w:r>
+    </w:p>
+    <w:p>
+      <w:pPr>
+        <w:ind w:left="-1080"/>
+        <w:jc w:val="both"/>
+        <w:rPr>
+          <w:rFonts w:cstheme="minorHAnsi"/>
+        </w:rPr>
+      </w:pPr>
+    </w:p>
+    <w:p>
+      <w:pPr>
+        <w:numPr>
+          <w:ilvl w:val="1"/>
+          <w:numId w:val="9"/>
+        </w:numPr>
+        <w:tabs>
+          <w:tab w:val="clear" w:pos="1440"/>
+          <w:tab w:val="num" w:pos="360"/>
+        </w:tabs>
+        <w:ind w:left="360"/>
+        <w:jc w:val="both"/>
+        <w:rPr>
+          <w:rFonts w:cstheme="minorHAnsi"/>
+        </w:rPr>
+      </w:pPr>
+      <w:r>
+        <w:rPr>
+          <w:rFonts w:cstheme="minorHAnsi"/>
+        </w:rPr>
+        <w:t xml:space="preserve">Estabilidad en Resultados: La simplicidad del modelo y la función de activación </w:t>
+      </w:r>
+      <w:proofErr w:type="spellStart"/>
+      <w:r>
+        <w:rPr>
+          <w:rFonts w:cstheme="minorHAnsi"/>
+        </w:rPr>
+        <w:t>ReLU</w:t>
+      </w:r>
+      <w:proofErr w:type="spellEnd"/>
+      <w:r>
+        <w:rPr>
+          <w:rFonts w:cstheme="minorHAnsi"/>
+        </w:rPr>
+        <w:t xml:space="preserve"> contribuyen a un rendimiento estable y eficiente, sin la necesidad de regularización compleja o técnicas que puedan complicar el entrenamiento y ajuste del modelo</w:t>
+      </w:r>
+      <w:r>
+        <w:rPr>
+          <w:rFonts w:cstheme="minorHAnsi"/>
+        </w:rPr>
+        <w:t>.</w:t>
+      </w:r>
+    </w:p>
+    <w:p>
+      <w:pPr>
+        <w:jc w:val="both"/>
+        <w:rPr>
+          <w:rFonts w:cstheme="minorHAnsi"/>
+        </w:rPr>
+      </w:pPr>
+    </w:p>
+    <w:p>
+      <w:pPr>
+        <w:jc w:val="both"/>
+        <w:rPr>
+          <w:rFonts w:cstheme="minorHAnsi"/>
+        </w:rPr>
+      </w:pPr>
+      <w:r>
+        <w:rPr>
+          <w:rFonts w:cstheme="minorHAnsi"/>
+        </w:rPr>
+        <w:br w:type="page"/>
+      </w:r>
+    </w:p>
+    <w:p>
+      <w:pPr>
+        <w:rPr>
+          <w:rFonts w:cstheme="minorHAnsi"/>
+          <w:u w:val="single"/>
+        </w:rPr>
+      </w:pPr>
+      <w:r>
+        <w:rPr>
+          <w:rFonts w:cstheme="minorHAnsi"/>
           <w:u w:val="single"/>
         </w:rPr>
         <w:lastRenderedPageBreak/>
@@ -77,56 +2218,100 @@
     <w:p>
       <w:pPr>
         <w:rPr>
+          <w:rFonts w:cstheme="minorHAnsi"/>
           <w:u w:val="single"/>
         </w:rPr>
       </w:pPr>
     </w:p>
     <w:p>
-      <w:r>
+      <w:pPr>
+        <w:rPr>
+          <w:rFonts w:cstheme="minorHAnsi"/>
+        </w:rPr>
+      </w:pPr>
+      <w:r>
+        <w:rPr>
+          <w:rFonts w:cstheme="minorHAnsi"/>
+        </w:rPr>
         <w:t xml:space="preserve">Berenguer Triana, Juan  (2023).  Programación de una red neuronal y ajuste de sus parámetros por </w:t>
       </w:r>
       <w:proofErr w:type="spellStart"/>
       <w:r>
+        <w:rPr>
+          <w:rFonts w:cstheme="minorHAnsi"/>
+        </w:rPr>
         <w:t>backpropagation</w:t>
       </w:r>
       <w:proofErr w:type="spellEnd"/>
       <w:r>
+        <w:rPr>
+          <w:rFonts w:cstheme="minorHAnsi"/>
+        </w:rPr>
         <w:t xml:space="preserve">.  Proyecto Fin de Carrera / Trabajo Fin de Grado, E.T.S.I. Industriales (UPM) Recuperado de: </w:t>
       </w:r>
-      <w:hyperlink r:id="rId8" w:history="1">
+      <w:hyperlink r:id="rId11" w:history="1">
         <w:r>
           <w:rPr>
             <w:rStyle w:val="Hyperlink"/>
+            <w:rFonts w:cstheme="minorHAnsi"/>
           </w:rPr>
           <w:t>https://oa.upm.es/view/institution/Industriales/</w:t>
         </w:r>
       </w:hyperlink>
     </w:p>
-    <w:p/>
-    <w:p>
-      <w:r>
+    <w:p>
+      <w:pPr>
+        <w:rPr>
+          <w:rFonts w:cstheme="minorHAnsi"/>
+        </w:rPr>
+      </w:pPr>
+    </w:p>
+    <w:p>
+      <w:pPr>
+        <w:rPr>
+          <w:rFonts w:cstheme="minorHAnsi"/>
+        </w:rPr>
+      </w:pPr>
+      <w:r>
+        <w:rPr>
+          <w:rFonts w:cstheme="minorHAnsi"/>
+        </w:rPr>
         <w:t xml:space="preserve">Castillo, C. (2023) Función de error o costo de una red neuronal. Recuperado de: </w:t>
       </w:r>
-      <w:hyperlink r:id="rId9" w:history="1">
+      <w:hyperlink r:id="rId12" w:history="1">
         <w:r>
           <w:rPr>
             <w:rStyle w:val="Hyperlink"/>
+            <w:rFonts w:cstheme="minorHAnsi"/>
           </w:rPr>
           <w:t>https://carloscb.com/blog/funcion-de-error-o-costo-de-una-red-neuronal</w:t>
         </w:r>
       </w:hyperlink>
     </w:p>
-    <w:p/>
-    <w:p/>
-    <w:p>
-      <w:pPr>
-        <w:rPr>
+    <w:p>
+      <w:pPr>
+        <w:rPr>
+          <w:rFonts w:cstheme="minorHAnsi"/>
+        </w:rPr>
+      </w:pPr>
+    </w:p>
+    <w:p>
+      <w:pPr>
+        <w:rPr>
+          <w:rFonts w:cstheme="minorHAnsi"/>
+        </w:rPr>
+      </w:pPr>
+    </w:p>
+    <w:p>
+      <w:pPr>
+        <w:rPr>
+          <w:rFonts w:cstheme="minorHAnsi"/>
           <w:u w:val="single"/>
         </w:rPr>
       </w:pPr>
     </w:p>
     <w:sectPr>
-      <w:headerReference w:type="first" r:id="rId10"/>
+      <w:headerReference w:type="first" r:id="rId13"/>
       <w:pgSz w:w="12240" w:h="15840"/>
       <w:pgMar w:top="1440" w:right="1440" w:bottom="1440" w:left="1440" w:header="720" w:footer="720" w:gutter="0"/>
       <w:cols w:space="720"/>
@@ -272,6 +2457,155 @@
 <file path=word/numbering.xml><?xml version="1.0" encoding="utf-8"?>
 <w:numbering xmlns:wpc="http://schemas.microsoft.com/office/word/2010/wordprocessingCanvas" xmlns:cx="http://schemas.microsoft.com/office/drawing/2014/chartex" xmlns:cx1="http://schemas.microsoft.com/office/drawing/2015/9/8/chartex" xmlns:cx2="http://schemas.microsoft.com/office/drawing/2015/10/21/chartex" xmlns:cx3="http://schemas.microsoft.com/office/drawing/2016/5/9/chartex" xmlns:cx4="http://schemas.microsoft.com/office/drawing/2016/5/10/chartex" xmlns:cx5="http://schemas.microsoft.com/office/drawing/2016/5/11/chartex" xmlns:cx6="http://schemas.microsoft.com/office/drawing/2016/5/12/chartex" xmlns:cx7="http://schemas.microsoft.com/office/drawing/2016/5/13/chartex" xmlns:cx8="http://schemas.microsoft.com/office/drawing/2016/5/14/chartex" xmlns:mc="http://schemas.openxmlformats.org/markup-compatibility/2006" xmlns:aink="http://schemas.microsoft.com/office/drawing/2016/ink" xmlns:am3d="http://schemas.microsoft.com/office/drawing/2017/model3d" xmlns:o="urn:schemas-microsoft-com:office:office" xmlns:oel="http://schemas.microsoft.com/office/2019/extlst" xmlns:r="http://schemas.openxmlformats.org/officeDocument/2006/relationships" xmlns:m="http://schemas.openxmlformats.org/officeDocument/2006/math" xmlns:v="urn:schemas-microsoft-com:vml" xmlns:wp14="http://schemas.microsoft.com/office/word/2010/wordprocessingDrawing" xmlns:wp="http://schemas.openxmlformats.org/drawingml/2006/wordprocessingDrawing" xmlns:w10="urn:schemas-microsoft-com:office:word" xmlns:w="http://schemas.openxmlformats.org/wordprocessingml/2006/main" xmlns:w14="http://schemas.microsoft.com/office/word/2010/wordml" xmlns:w15="http://schemas.microsoft.com/office/word/2012/wordml" xmlns:w16cex="http://schemas.microsoft.com/office/word/2018/wordml/cex" xmlns:w16cid="http://schemas.microsoft.com/office/word/2016/wordml/cid" xmlns:w16="http://schemas.microsoft.com/office/word/2018/wordml" xmlns:w16sdtdh="http://schemas.microsoft.com/office/word/2020/wordml/sdtdatahash" xmlns:w16se="http://schemas.microsoft.com/office/word/2015/wordml/symex" xmlns:wpg="http://schemas.microsoft.com/office/word/2010/wordprocessingGroup" xmlns:wpi="http://schemas.microsoft.com/office/word/2010/wordprocessingInk" xmlns:wne="http://schemas.microsoft.com/office/word/2006/wordml" xmlns:wps="http://schemas.microsoft.com/office/word/2010/wordprocessingShape" mc:Ignorable="w14 w15 w16se w16cid w16 w16cex w16sdtdh wp14">
   <w:abstractNum w:abstractNumId="0" w15:restartNumberingAfterBreak="0">
+    <w:nsid w:val="04B96CBA"/>
+    <w:multiLevelType w:val="multilevel"/>
+    <w:tmpl w:val="CB4800DC"/>
+    <w:lvl w:ilvl="0">
+      <w:start w:val="1"/>
+      <w:numFmt w:val="bullet"/>
+      <w:lvlText w:val=""/>
+      <w:lvlJc w:val="left"/>
+      <w:pPr>
+        <w:tabs>
+          <w:tab w:val="num" w:pos="720"/>
+        </w:tabs>
+        <w:ind w:left="720" w:hanging="360"/>
+      </w:pPr>
+      <w:rPr>
+        <w:rFonts w:ascii="Symbol" w:hAnsi="Symbol" w:hint="default"/>
+        <w:sz w:val="20"/>
+      </w:rPr>
+    </w:lvl>
+    <w:lvl w:ilvl="1">
+      <w:start w:val="1"/>
+      <w:numFmt w:val="bullet"/>
+      <w:lvlText w:val="o"/>
+      <w:lvlJc w:val="left"/>
+      <w:pPr>
+        <w:tabs>
+          <w:tab w:val="num" w:pos="1440"/>
+        </w:tabs>
+        <w:ind w:left="1440" w:hanging="360"/>
+      </w:pPr>
+      <w:rPr>
+        <w:rFonts w:ascii="Courier New" w:hAnsi="Courier New" w:hint="default"/>
+        <w:sz w:val="20"/>
+      </w:rPr>
+    </w:lvl>
+    <w:lvl w:ilvl="2" w:tentative="1">
+      <w:start w:val="1"/>
+      <w:numFmt w:val="bullet"/>
+      <w:lvlText w:val=""/>
+      <w:lvlJc w:val="left"/>
+      <w:pPr>
+        <w:tabs>
+          <w:tab w:val="num" w:pos="2160"/>
+        </w:tabs>
+        <w:ind w:left="2160" w:hanging="360"/>
+      </w:pPr>
+      <w:rPr>
+        <w:rFonts w:ascii="Wingdings" w:hAnsi="Wingdings" w:hint="default"/>
+        <w:sz w:val="20"/>
+      </w:rPr>
+    </w:lvl>
+    <w:lvl w:ilvl="3" w:tentative="1">
+      <w:start w:val="1"/>
+      <w:numFmt w:val="bullet"/>
+      <w:lvlText w:val=""/>
+      <w:lvlJc w:val="left"/>
+      <w:pPr>
+        <w:tabs>
+          <w:tab w:val="num" w:pos="2880"/>
+        </w:tabs>
+        <w:ind w:left="2880" w:hanging="360"/>
+      </w:pPr>
+      <w:rPr>
+        <w:rFonts w:ascii="Wingdings" w:hAnsi="Wingdings" w:hint="default"/>
+        <w:sz w:val="20"/>
+      </w:rPr>
+    </w:lvl>
+    <w:lvl w:ilvl="4" w:tentative="1">
+      <w:start w:val="1"/>
+      <w:numFmt w:val="bullet"/>
+      <w:lvlText w:val=""/>
+      <w:lvlJc w:val="left"/>
+      <w:pPr>
+        <w:tabs>
+          <w:tab w:val="num" w:pos="3600"/>
+        </w:tabs>
+        <w:ind w:left="3600" w:hanging="360"/>
+      </w:pPr>
+      <w:rPr>
+        <w:rFonts w:ascii="Wingdings" w:hAnsi="Wingdings" w:hint="default"/>
+        <w:sz w:val="20"/>
+      </w:rPr>
+    </w:lvl>
+    <w:lvl w:ilvl="5" w:tentative="1">
+      <w:start w:val="1"/>
+      <w:numFmt w:val="bullet"/>
+      <w:lvlText w:val=""/>
+      <w:lvlJc w:val="left"/>
+      <w:pPr>
+        <w:tabs>
+          <w:tab w:val="num" w:pos="4320"/>
+        </w:tabs>
+        <w:ind w:left="4320" w:hanging="360"/>
+      </w:pPr>
+      <w:rPr>
+        <w:rFonts w:ascii="Wingdings" w:hAnsi="Wingdings" w:hint="default"/>
+        <w:sz w:val="20"/>
+      </w:rPr>
+    </w:lvl>
+    <w:lvl w:ilvl="6" w:tentative="1">
+      <w:start w:val="1"/>
+      <w:numFmt w:val="bullet"/>
+      <w:lvlText w:val=""/>
+      <w:lvlJc w:val="left"/>
+      <w:pPr>
+        <w:tabs>
+          <w:tab w:val="num" w:pos="5040"/>
+        </w:tabs>
+        <w:ind w:left="5040" w:hanging="360"/>
+      </w:pPr>
+      <w:rPr>
+        <w:rFonts w:ascii="Wingdings" w:hAnsi="Wingdings" w:hint="default"/>
+        <w:sz w:val="20"/>
+      </w:rPr>
+    </w:lvl>
+    <w:lvl w:ilvl="7" w:tentative="1">
+      <w:start w:val="1"/>
+      <w:numFmt w:val="bullet"/>
+      <w:lvlText w:val=""/>
+      <w:lvlJc w:val="left"/>
+      <w:pPr>
+        <w:tabs>
+          <w:tab w:val="num" w:pos="5760"/>
+        </w:tabs>
+        <w:ind w:left="5760" w:hanging="360"/>
+      </w:pPr>
+      <w:rPr>
+        <w:rFonts w:ascii="Wingdings" w:hAnsi="Wingdings" w:hint="default"/>
+        <w:sz w:val="20"/>
+      </w:rPr>
+    </w:lvl>
+    <w:lvl w:ilvl="8" w:tentative="1">
+      <w:start w:val="1"/>
+      <w:numFmt w:val="bullet"/>
+      <w:lvlText w:val=""/>
+      <w:lvlJc w:val="left"/>
+      <w:pPr>
+        <w:tabs>
+          <w:tab w:val="num" w:pos="6480"/>
+        </w:tabs>
+        <w:ind w:left="6480" w:hanging="360"/>
+      </w:pPr>
+      <w:rPr>
+        <w:rFonts w:ascii="Wingdings" w:hAnsi="Wingdings" w:hint="default"/>
+        <w:sz w:val="20"/>
+      </w:rPr>
+    </w:lvl>
+  </w:abstractNum>
+  <w:abstractNum w:abstractNumId="1" w15:restartNumberingAfterBreak="0">
     <w:nsid w:val="0B2412D8"/>
     <w:multiLevelType w:val="hybridMultilevel"/>
     <w:tmpl w:val="6DACCB86"/>
@@ -383,7 +2717,119 @@
       </w:rPr>
     </w:lvl>
   </w:abstractNum>
-  <w:abstractNum w:abstractNumId="1" w15:restartNumberingAfterBreak="0">
+  <w:abstractNum w:abstractNumId="2" w15:restartNumberingAfterBreak="0">
+    <w:nsid w:val="0D3B3386"/>
+    <w:multiLevelType w:val="hybridMultilevel"/>
+    <w:tmpl w:val="BFD878DC"/>
+    <w:lvl w:ilvl="0" w:tplc="FEF21F8C">
+      <w:numFmt w:val="bullet"/>
+      <w:lvlText w:val="-"/>
+      <w:lvlJc w:val="left"/>
+      <w:pPr>
+        <w:ind w:left="720" w:hanging="360"/>
+      </w:pPr>
+      <w:rPr>
+        <w:rFonts w:ascii="Calibri" w:eastAsiaTheme="minorHAnsi" w:hAnsi="Calibri" w:cs="Calibri" w:hint="default"/>
+      </w:rPr>
+    </w:lvl>
+    <w:lvl w:ilvl="1" w:tplc="04090003">
+      <w:start w:val="1"/>
+      <w:numFmt w:val="bullet"/>
+      <w:lvlText w:val="o"/>
+      <w:lvlJc w:val="left"/>
+      <w:pPr>
+        <w:ind w:left="1440" w:hanging="360"/>
+      </w:pPr>
+      <w:rPr>
+        <w:rFonts w:ascii="Courier New" w:hAnsi="Courier New" w:cs="Courier New" w:hint="default"/>
+      </w:rPr>
+    </w:lvl>
+    <w:lvl w:ilvl="2" w:tplc="04090005" w:tentative="1">
+      <w:start w:val="1"/>
+      <w:numFmt w:val="bullet"/>
+      <w:lvlText w:val=""/>
+      <w:lvlJc w:val="left"/>
+      <w:pPr>
+        <w:ind w:left="2160" w:hanging="360"/>
+      </w:pPr>
+      <w:rPr>
+        <w:rFonts w:ascii="Wingdings" w:hAnsi="Wingdings" w:hint="default"/>
+      </w:rPr>
+    </w:lvl>
+    <w:lvl w:ilvl="3" w:tplc="04090001" w:tentative="1">
+      <w:start w:val="1"/>
+      <w:numFmt w:val="bullet"/>
+      <w:lvlText w:val=""/>
+      <w:lvlJc w:val="left"/>
+      <w:pPr>
+        <w:ind w:left="2880" w:hanging="360"/>
+      </w:pPr>
+      <w:rPr>
+        <w:rFonts w:ascii="Symbol" w:hAnsi="Symbol" w:hint="default"/>
+      </w:rPr>
+    </w:lvl>
+    <w:lvl w:ilvl="4" w:tplc="04090003" w:tentative="1">
+      <w:start w:val="1"/>
+      <w:numFmt w:val="bullet"/>
+      <w:lvlText w:val="o"/>
+      <w:lvlJc w:val="left"/>
+      <w:pPr>
+        <w:ind w:left="3600" w:hanging="360"/>
+      </w:pPr>
+      <w:rPr>
+        <w:rFonts w:ascii="Courier New" w:hAnsi="Courier New" w:cs="Courier New" w:hint="default"/>
+      </w:rPr>
+    </w:lvl>
+    <w:lvl w:ilvl="5" w:tplc="04090005" w:tentative="1">
+      <w:start w:val="1"/>
+      <w:numFmt w:val="bullet"/>
+      <w:lvlText w:val=""/>
+      <w:lvlJc w:val="left"/>
+      <w:pPr>
+        <w:ind w:left="4320" w:hanging="360"/>
+      </w:pPr>
+      <w:rPr>
+        <w:rFonts w:ascii="Wingdings" w:hAnsi="Wingdings" w:hint="default"/>
+      </w:rPr>
+    </w:lvl>
+    <w:lvl w:ilvl="6" w:tplc="04090001" w:tentative="1">
+      <w:start w:val="1"/>
+      <w:numFmt w:val="bullet"/>
+      <w:lvlText w:val=""/>
+      <w:lvlJc w:val="left"/>
+      <w:pPr>
+        <w:ind w:left="5040" w:hanging="360"/>
+      </w:pPr>
+      <w:rPr>
+        <w:rFonts w:ascii="Symbol" w:hAnsi="Symbol" w:hint="default"/>
+      </w:rPr>
+    </w:lvl>
+    <w:lvl w:ilvl="7" w:tplc="04090003" w:tentative="1">
+      <w:start w:val="1"/>
+      <w:numFmt w:val="bullet"/>
+      <w:lvlText w:val="o"/>
+      <w:lvlJc w:val="left"/>
+      <w:pPr>
+        <w:ind w:left="5760" w:hanging="360"/>
+      </w:pPr>
+      <w:rPr>
+        <w:rFonts w:ascii="Courier New" w:hAnsi="Courier New" w:cs="Courier New" w:hint="default"/>
+      </w:rPr>
+    </w:lvl>
+    <w:lvl w:ilvl="8" w:tplc="04090005" w:tentative="1">
+      <w:start w:val="1"/>
+      <w:numFmt w:val="bullet"/>
+      <w:lvlText w:val=""/>
+      <w:lvlJc w:val="left"/>
+      <w:pPr>
+        <w:ind w:left="6480" w:hanging="360"/>
+      </w:pPr>
+      <w:rPr>
+        <w:rFonts w:ascii="Wingdings" w:hAnsi="Wingdings" w:hint="default"/>
+      </w:rPr>
+    </w:lvl>
+  </w:abstractNum>
+  <w:abstractNum w:abstractNumId="3" w15:restartNumberingAfterBreak="0">
     <w:nsid w:val="1A0C6262"/>
     <w:multiLevelType w:val="hybridMultilevel"/>
     <w:tmpl w:val="4AEA5610"/>
@@ -469,11 +2915,1196 @@
       </w:pPr>
     </w:lvl>
   </w:abstractNum>
+  <w:abstractNum w:abstractNumId="4" w15:restartNumberingAfterBreak="0">
+    <w:nsid w:val="30502391"/>
+    <w:multiLevelType w:val="multilevel"/>
+    <w:tmpl w:val="39EECC30"/>
+    <w:lvl w:ilvl="0">
+      <w:start w:val="1"/>
+      <w:numFmt w:val="bullet"/>
+      <w:lvlText w:val=""/>
+      <w:lvlJc w:val="left"/>
+      <w:pPr>
+        <w:tabs>
+          <w:tab w:val="num" w:pos="720"/>
+        </w:tabs>
+        <w:ind w:left="720" w:hanging="360"/>
+      </w:pPr>
+      <w:rPr>
+        <w:rFonts w:ascii="Symbol" w:hAnsi="Symbol" w:hint="default"/>
+        <w:sz w:val="20"/>
+      </w:rPr>
+    </w:lvl>
+    <w:lvl w:ilvl="1">
+      <w:start w:val="1"/>
+      <w:numFmt w:val="bullet"/>
+      <w:lvlText w:val="o"/>
+      <w:lvlJc w:val="left"/>
+      <w:pPr>
+        <w:tabs>
+          <w:tab w:val="num" w:pos="1440"/>
+        </w:tabs>
+        <w:ind w:left="1440" w:hanging="360"/>
+      </w:pPr>
+      <w:rPr>
+        <w:rFonts w:ascii="Courier New" w:hAnsi="Courier New" w:hint="default"/>
+        <w:sz w:val="20"/>
+      </w:rPr>
+    </w:lvl>
+    <w:lvl w:ilvl="2" w:tentative="1">
+      <w:start w:val="1"/>
+      <w:numFmt w:val="bullet"/>
+      <w:lvlText w:val=""/>
+      <w:lvlJc w:val="left"/>
+      <w:pPr>
+        <w:tabs>
+          <w:tab w:val="num" w:pos="2160"/>
+        </w:tabs>
+        <w:ind w:left="2160" w:hanging="360"/>
+      </w:pPr>
+      <w:rPr>
+        <w:rFonts w:ascii="Wingdings" w:hAnsi="Wingdings" w:hint="default"/>
+        <w:sz w:val="20"/>
+      </w:rPr>
+    </w:lvl>
+    <w:lvl w:ilvl="3" w:tentative="1">
+      <w:start w:val="1"/>
+      <w:numFmt w:val="bullet"/>
+      <w:lvlText w:val=""/>
+      <w:lvlJc w:val="left"/>
+      <w:pPr>
+        <w:tabs>
+          <w:tab w:val="num" w:pos="2880"/>
+        </w:tabs>
+        <w:ind w:left="2880" w:hanging="360"/>
+      </w:pPr>
+      <w:rPr>
+        <w:rFonts w:ascii="Wingdings" w:hAnsi="Wingdings" w:hint="default"/>
+        <w:sz w:val="20"/>
+      </w:rPr>
+    </w:lvl>
+    <w:lvl w:ilvl="4" w:tentative="1">
+      <w:start w:val="1"/>
+      <w:numFmt w:val="bullet"/>
+      <w:lvlText w:val=""/>
+      <w:lvlJc w:val="left"/>
+      <w:pPr>
+        <w:tabs>
+          <w:tab w:val="num" w:pos="3600"/>
+        </w:tabs>
+        <w:ind w:left="3600" w:hanging="360"/>
+      </w:pPr>
+      <w:rPr>
+        <w:rFonts w:ascii="Wingdings" w:hAnsi="Wingdings" w:hint="default"/>
+        <w:sz w:val="20"/>
+      </w:rPr>
+    </w:lvl>
+    <w:lvl w:ilvl="5" w:tentative="1">
+      <w:start w:val="1"/>
+      <w:numFmt w:val="bullet"/>
+      <w:lvlText w:val=""/>
+      <w:lvlJc w:val="left"/>
+      <w:pPr>
+        <w:tabs>
+          <w:tab w:val="num" w:pos="4320"/>
+        </w:tabs>
+        <w:ind w:left="4320" w:hanging="360"/>
+      </w:pPr>
+      <w:rPr>
+        <w:rFonts w:ascii="Wingdings" w:hAnsi="Wingdings" w:hint="default"/>
+        <w:sz w:val="20"/>
+      </w:rPr>
+    </w:lvl>
+    <w:lvl w:ilvl="6" w:tentative="1">
+      <w:start w:val="1"/>
+      <w:numFmt w:val="bullet"/>
+      <w:lvlText w:val=""/>
+      <w:lvlJc w:val="left"/>
+      <w:pPr>
+        <w:tabs>
+          <w:tab w:val="num" w:pos="5040"/>
+        </w:tabs>
+        <w:ind w:left="5040" w:hanging="360"/>
+      </w:pPr>
+      <w:rPr>
+        <w:rFonts w:ascii="Wingdings" w:hAnsi="Wingdings" w:hint="default"/>
+        <w:sz w:val="20"/>
+      </w:rPr>
+    </w:lvl>
+    <w:lvl w:ilvl="7" w:tentative="1">
+      <w:start w:val="1"/>
+      <w:numFmt w:val="bullet"/>
+      <w:lvlText w:val=""/>
+      <w:lvlJc w:val="left"/>
+      <w:pPr>
+        <w:tabs>
+          <w:tab w:val="num" w:pos="5760"/>
+        </w:tabs>
+        <w:ind w:left="5760" w:hanging="360"/>
+      </w:pPr>
+      <w:rPr>
+        <w:rFonts w:ascii="Wingdings" w:hAnsi="Wingdings" w:hint="default"/>
+        <w:sz w:val="20"/>
+      </w:rPr>
+    </w:lvl>
+    <w:lvl w:ilvl="8" w:tentative="1">
+      <w:start w:val="1"/>
+      <w:numFmt w:val="bullet"/>
+      <w:lvlText w:val=""/>
+      <w:lvlJc w:val="left"/>
+      <w:pPr>
+        <w:tabs>
+          <w:tab w:val="num" w:pos="6480"/>
+        </w:tabs>
+        <w:ind w:left="6480" w:hanging="360"/>
+      </w:pPr>
+      <w:rPr>
+        <w:rFonts w:ascii="Wingdings" w:hAnsi="Wingdings" w:hint="default"/>
+        <w:sz w:val="20"/>
+      </w:rPr>
+    </w:lvl>
+  </w:abstractNum>
+  <w:abstractNum w:abstractNumId="5" w15:restartNumberingAfterBreak="0">
+    <w:nsid w:val="35D0325E"/>
+    <w:multiLevelType w:val="multilevel"/>
+    <w:tmpl w:val="0234FF2C"/>
+    <w:lvl w:ilvl="0">
+      <w:start w:val="1"/>
+      <w:numFmt w:val="bullet"/>
+      <w:lvlText w:val=""/>
+      <w:lvlJc w:val="left"/>
+      <w:pPr>
+        <w:tabs>
+          <w:tab w:val="num" w:pos="720"/>
+        </w:tabs>
+        <w:ind w:left="720" w:hanging="360"/>
+      </w:pPr>
+      <w:rPr>
+        <w:rFonts w:ascii="Symbol" w:hAnsi="Symbol" w:hint="default"/>
+        <w:sz w:val="20"/>
+      </w:rPr>
+    </w:lvl>
+    <w:lvl w:ilvl="1">
+      <w:start w:val="1"/>
+      <w:numFmt w:val="bullet"/>
+      <w:lvlText w:val="o"/>
+      <w:lvlJc w:val="left"/>
+      <w:pPr>
+        <w:tabs>
+          <w:tab w:val="num" w:pos="1440"/>
+        </w:tabs>
+        <w:ind w:left="1440" w:hanging="360"/>
+      </w:pPr>
+      <w:rPr>
+        <w:rFonts w:ascii="Courier New" w:hAnsi="Courier New" w:hint="default"/>
+        <w:sz w:val="20"/>
+      </w:rPr>
+    </w:lvl>
+    <w:lvl w:ilvl="2" w:tentative="1">
+      <w:start w:val="1"/>
+      <w:numFmt w:val="bullet"/>
+      <w:lvlText w:val=""/>
+      <w:lvlJc w:val="left"/>
+      <w:pPr>
+        <w:tabs>
+          <w:tab w:val="num" w:pos="2160"/>
+        </w:tabs>
+        <w:ind w:left="2160" w:hanging="360"/>
+      </w:pPr>
+      <w:rPr>
+        <w:rFonts w:ascii="Wingdings" w:hAnsi="Wingdings" w:hint="default"/>
+        <w:sz w:val="20"/>
+      </w:rPr>
+    </w:lvl>
+    <w:lvl w:ilvl="3" w:tentative="1">
+      <w:start w:val="1"/>
+      <w:numFmt w:val="bullet"/>
+      <w:lvlText w:val=""/>
+      <w:lvlJc w:val="left"/>
+      <w:pPr>
+        <w:tabs>
+          <w:tab w:val="num" w:pos="2880"/>
+        </w:tabs>
+        <w:ind w:left="2880" w:hanging="360"/>
+      </w:pPr>
+      <w:rPr>
+        <w:rFonts w:ascii="Wingdings" w:hAnsi="Wingdings" w:hint="default"/>
+        <w:sz w:val="20"/>
+      </w:rPr>
+    </w:lvl>
+    <w:lvl w:ilvl="4" w:tentative="1">
+      <w:start w:val="1"/>
+      <w:numFmt w:val="bullet"/>
+      <w:lvlText w:val=""/>
+      <w:lvlJc w:val="left"/>
+      <w:pPr>
+        <w:tabs>
+          <w:tab w:val="num" w:pos="3600"/>
+        </w:tabs>
+        <w:ind w:left="3600" w:hanging="360"/>
+      </w:pPr>
+      <w:rPr>
+        <w:rFonts w:ascii="Wingdings" w:hAnsi="Wingdings" w:hint="default"/>
+        <w:sz w:val="20"/>
+      </w:rPr>
+    </w:lvl>
+    <w:lvl w:ilvl="5" w:tentative="1">
+      <w:start w:val="1"/>
+      <w:numFmt w:val="bullet"/>
+      <w:lvlText w:val=""/>
+      <w:lvlJc w:val="left"/>
+      <w:pPr>
+        <w:tabs>
+          <w:tab w:val="num" w:pos="4320"/>
+        </w:tabs>
+        <w:ind w:left="4320" w:hanging="360"/>
+      </w:pPr>
+      <w:rPr>
+        <w:rFonts w:ascii="Wingdings" w:hAnsi="Wingdings" w:hint="default"/>
+        <w:sz w:val="20"/>
+      </w:rPr>
+    </w:lvl>
+    <w:lvl w:ilvl="6" w:tentative="1">
+      <w:start w:val="1"/>
+      <w:numFmt w:val="bullet"/>
+      <w:lvlText w:val=""/>
+      <w:lvlJc w:val="left"/>
+      <w:pPr>
+        <w:tabs>
+          <w:tab w:val="num" w:pos="5040"/>
+        </w:tabs>
+        <w:ind w:left="5040" w:hanging="360"/>
+      </w:pPr>
+      <w:rPr>
+        <w:rFonts w:ascii="Wingdings" w:hAnsi="Wingdings" w:hint="default"/>
+        <w:sz w:val="20"/>
+      </w:rPr>
+    </w:lvl>
+    <w:lvl w:ilvl="7" w:tentative="1">
+      <w:start w:val="1"/>
+      <w:numFmt w:val="bullet"/>
+      <w:lvlText w:val=""/>
+      <w:lvlJc w:val="left"/>
+      <w:pPr>
+        <w:tabs>
+          <w:tab w:val="num" w:pos="5760"/>
+        </w:tabs>
+        <w:ind w:left="5760" w:hanging="360"/>
+      </w:pPr>
+      <w:rPr>
+        <w:rFonts w:ascii="Wingdings" w:hAnsi="Wingdings" w:hint="default"/>
+        <w:sz w:val="20"/>
+      </w:rPr>
+    </w:lvl>
+    <w:lvl w:ilvl="8" w:tentative="1">
+      <w:start w:val="1"/>
+      <w:numFmt w:val="bullet"/>
+      <w:lvlText w:val=""/>
+      <w:lvlJc w:val="left"/>
+      <w:pPr>
+        <w:tabs>
+          <w:tab w:val="num" w:pos="6480"/>
+        </w:tabs>
+        <w:ind w:left="6480" w:hanging="360"/>
+      </w:pPr>
+      <w:rPr>
+        <w:rFonts w:ascii="Wingdings" w:hAnsi="Wingdings" w:hint="default"/>
+        <w:sz w:val="20"/>
+      </w:rPr>
+    </w:lvl>
+  </w:abstractNum>
+  <w:abstractNum w:abstractNumId="6" w15:restartNumberingAfterBreak="0">
+    <w:nsid w:val="362850B1"/>
+    <w:multiLevelType w:val="multilevel"/>
+    <w:tmpl w:val="C494D82A"/>
+    <w:lvl w:ilvl="0">
+      <w:start w:val="1"/>
+      <w:numFmt w:val="bullet"/>
+      <w:lvlText w:val=""/>
+      <w:lvlJc w:val="left"/>
+      <w:pPr>
+        <w:tabs>
+          <w:tab w:val="num" w:pos="720"/>
+        </w:tabs>
+        <w:ind w:left="720" w:hanging="360"/>
+      </w:pPr>
+      <w:rPr>
+        <w:rFonts w:ascii="Symbol" w:hAnsi="Symbol" w:hint="default"/>
+        <w:sz w:val="20"/>
+      </w:rPr>
+    </w:lvl>
+    <w:lvl w:ilvl="1" w:tentative="1">
+      <w:start w:val="1"/>
+      <w:numFmt w:val="bullet"/>
+      <w:lvlText w:val="o"/>
+      <w:lvlJc w:val="left"/>
+      <w:pPr>
+        <w:tabs>
+          <w:tab w:val="num" w:pos="1440"/>
+        </w:tabs>
+        <w:ind w:left="1440" w:hanging="360"/>
+      </w:pPr>
+      <w:rPr>
+        <w:rFonts w:ascii="Courier New" w:hAnsi="Courier New" w:hint="default"/>
+        <w:sz w:val="20"/>
+      </w:rPr>
+    </w:lvl>
+    <w:lvl w:ilvl="2" w:tentative="1">
+      <w:start w:val="1"/>
+      <w:numFmt w:val="bullet"/>
+      <w:lvlText w:val=""/>
+      <w:lvlJc w:val="left"/>
+      <w:pPr>
+        <w:tabs>
+          <w:tab w:val="num" w:pos="2160"/>
+        </w:tabs>
+        <w:ind w:left="2160" w:hanging="360"/>
+      </w:pPr>
+      <w:rPr>
+        <w:rFonts w:ascii="Wingdings" w:hAnsi="Wingdings" w:hint="default"/>
+        <w:sz w:val="20"/>
+      </w:rPr>
+    </w:lvl>
+    <w:lvl w:ilvl="3" w:tentative="1">
+      <w:start w:val="1"/>
+      <w:numFmt w:val="bullet"/>
+      <w:lvlText w:val=""/>
+      <w:lvlJc w:val="left"/>
+      <w:pPr>
+        <w:tabs>
+          <w:tab w:val="num" w:pos="2880"/>
+        </w:tabs>
+        <w:ind w:left="2880" w:hanging="360"/>
+      </w:pPr>
+      <w:rPr>
+        <w:rFonts w:ascii="Wingdings" w:hAnsi="Wingdings" w:hint="default"/>
+        <w:sz w:val="20"/>
+      </w:rPr>
+    </w:lvl>
+    <w:lvl w:ilvl="4" w:tentative="1">
+      <w:start w:val="1"/>
+      <w:numFmt w:val="bullet"/>
+      <w:lvlText w:val=""/>
+      <w:lvlJc w:val="left"/>
+      <w:pPr>
+        <w:tabs>
+          <w:tab w:val="num" w:pos="3600"/>
+        </w:tabs>
+        <w:ind w:left="3600" w:hanging="360"/>
+      </w:pPr>
+      <w:rPr>
+        <w:rFonts w:ascii="Wingdings" w:hAnsi="Wingdings" w:hint="default"/>
+        <w:sz w:val="20"/>
+      </w:rPr>
+    </w:lvl>
+    <w:lvl w:ilvl="5" w:tentative="1">
+      <w:start w:val="1"/>
+      <w:numFmt w:val="bullet"/>
+      <w:lvlText w:val=""/>
+      <w:lvlJc w:val="left"/>
+      <w:pPr>
+        <w:tabs>
+          <w:tab w:val="num" w:pos="4320"/>
+        </w:tabs>
+        <w:ind w:left="4320" w:hanging="360"/>
+      </w:pPr>
+      <w:rPr>
+        <w:rFonts w:ascii="Wingdings" w:hAnsi="Wingdings" w:hint="default"/>
+        <w:sz w:val="20"/>
+      </w:rPr>
+    </w:lvl>
+    <w:lvl w:ilvl="6" w:tentative="1">
+      <w:start w:val="1"/>
+      <w:numFmt w:val="bullet"/>
+      <w:lvlText w:val=""/>
+      <w:lvlJc w:val="left"/>
+      <w:pPr>
+        <w:tabs>
+          <w:tab w:val="num" w:pos="5040"/>
+        </w:tabs>
+        <w:ind w:left="5040" w:hanging="360"/>
+      </w:pPr>
+      <w:rPr>
+        <w:rFonts w:ascii="Wingdings" w:hAnsi="Wingdings" w:hint="default"/>
+        <w:sz w:val="20"/>
+      </w:rPr>
+    </w:lvl>
+    <w:lvl w:ilvl="7" w:tentative="1">
+      <w:start w:val="1"/>
+      <w:numFmt w:val="bullet"/>
+      <w:lvlText w:val=""/>
+      <w:lvlJc w:val="left"/>
+      <w:pPr>
+        <w:tabs>
+          <w:tab w:val="num" w:pos="5760"/>
+        </w:tabs>
+        <w:ind w:left="5760" w:hanging="360"/>
+      </w:pPr>
+      <w:rPr>
+        <w:rFonts w:ascii="Wingdings" w:hAnsi="Wingdings" w:hint="default"/>
+        <w:sz w:val="20"/>
+      </w:rPr>
+    </w:lvl>
+    <w:lvl w:ilvl="8" w:tentative="1">
+      <w:start w:val="1"/>
+      <w:numFmt w:val="bullet"/>
+      <w:lvlText w:val=""/>
+      <w:lvlJc w:val="left"/>
+      <w:pPr>
+        <w:tabs>
+          <w:tab w:val="num" w:pos="6480"/>
+        </w:tabs>
+        <w:ind w:left="6480" w:hanging="360"/>
+      </w:pPr>
+      <w:rPr>
+        <w:rFonts w:ascii="Wingdings" w:hAnsi="Wingdings" w:hint="default"/>
+        <w:sz w:val="20"/>
+      </w:rPr>
+    </w:lvl>
+  </w:abstractNum>
+  <w:abstractNum w:abstractNumId="7" w15:restartNumberingAfterBreak="0">
+    <w:nsid w:val="406B00AE"/>
+    <w:multiLevelType w:val="hybridMultilevel"/>
+    <w:tmpl w:val="170A3DB4"/>
+    <w:lvl w:ilvl="0" w:tplc="4CBC17B0">
+      <w:numFmt w:val="bullet"/>
+      <w:lvlText w:val="-"/>
+      <w:lvlJc w:val="left"/>
+      <w:pPr>
+        <w:ind w:left="720" w:hanging="360"/>
+      </w:pPr>
+      <w:rPr>
+        <w:rFonts w:ascii="Calibri" w:eastAsiaTheme="minorHAnsi" w:hAnsi="Calibri" w:cs="Calibri" w:hint="default"/>
+      </w:rPr>
+    </w:lvl>
+    <w:lvl w:ilvl="1" w:tplc="04090003" w:tentative="1">
+      <w:start w:val="1"/>
+      <w:numFmt w:val="bullet"/>
+      <w:lvlText w:val="o"/>
+      <w:lvlJc w:val="left"/>
+      <w:pPr>
+        <w:ind w:left="1440" w:hanging="360"/>
+      </w:pPr>
+      <w:rPr>
+        <w:rFonts w:ascii="Courier New" w:hAnsi="Courier New" w:cs="Courier New" w:hint="default"/>
+      </w:rPr>
+    </w:lvl>
+    <w:lvl w:ilvl="2" w:tplc="04090005" w:tentative="1">
+      <w:start w:val="1"/>
+      <w:numFmt w:val="bullet"/>
+      <w:lvlText w:val=""/>
+      <w:lvlJc w:val="left"/>
+      <w:pPr>
+        <w:ind w:left="2160" w:hanging="360"/>
+      </w:pPr>
+      <w:rPr>
+        <w:rFonts w:ascii="Wingdings" w:hAnsi="Wingdings" w:hint="default"/>
+      </w:rPr>
+    </w:lvl>
+    <w:lvl w:ilvl="3" w:tplc="04090001" w:tentative="1">
+      <w:start w:val="1"/>
+      <w:numFmt w:val="bullet"/>
+      <w:lvlText w:val=""/>
+      <w:lvlJc w:val="left"/>
+      <w:pPr>
+        <w:ind w:left="2880" w:hanging="360"/>
+      </w:pPr>
+      <w:rPr>
+        <w:rFonts w:ascii="Symbol" w:hAnsi="Symbol" w:hint="default"/>
+      </w:rPr>
+    </w:lvl>
+    <w:lvl w:ilvl="4" w:tplc="04090003" w:tentative="1">
+      <w:start w:val="1"/>
+      <w:numFmt w:val="bullet"/>
+      <w:lvlText w:val="o"/>
+      <w:lvlJc w:val="left"/>
+      <w:pPr>
+        <w:ind w:left="3600" w:hanging="360"/>
+      </w:pPr>
+      <w:rPr>
+        <w:rFonts w:ascii="Courier New" w:hAnsi="Courier New" w:cs="Courier New" w:hint="default"/>
+      </w:rPr>
+    </w:lvl>
+    <w:lvl w:ilvl="5" w:tplc="04090005" w:tentative="1">
+      <w:start w:val="1"/>
+      <w:numFmt w:val="bullet"/>
+      <w:lvlText w:val=""/>
+      <w:lvlJc w:val="left"/>
+      <w:pPr>
+        <w:ind w:left="4320" w:hanging="360"/>
+      </w:pPr>
+      <w:rPr>
+        <w:rFonts w:ascii="Wingdings" w:hAnsi="Wingdings" w:hint="default"/>
+      </w:rPr>
+    </w:lvl>
+    <w:lvl w:ilvl="6" w:tplc="04090001" w:tentative="1">
+      <w:start w:val="1"/>
+      <w:numFmt w:val="bullet"/>
+      <w:lvlText w:val=""/>
+      <w:lvlJc w:val="left"/>
+      <w:pPr>
+        <w:ind w:left="5040" w:hanging="360"/>
+      </w:pPr>
+      <w:rPr>
+        <w:rFonts w:ascii="Symbol" w:hAnsi="Symbol" w:hint="default"/>
+      </w:rPr>
+    </w:lvl>
+    <w:lvl w:ilvl="7" w:tplc="04090003" w:tentative="1">
+      <w:start w:val="1"/>
+      <w:numFmt w:val="bullet"/>
+      <w:lvlText w:val="o"/>
+      <w:lvlJc w:val="left"/>
+      <w:pPr>
+        <w:ind w:left="5760" w:hanging="360"/>
+      </w:pPr>
+      <w:rPr>
+        <w:rFonts w:ascii="Courier New" w:hAnsi="Courier New" w:cs="Courier New" w:hint="default"/>
+      </w:rPr>
+    </w:lvl>
+    <w:lvl w:ilvl="8" w:tplc="04090005" w:tentative="1">
+      <w:start w:val="1"/>
+      <w:numFmt w:val="bullet"/>
+      <w:lvlText w:val=""/>
+      <w:lvlJc w:val="left"/>
+      <w:pPr>
+        <w:ind w:left="6480" w:hanging="360"/>
+      </w:pPr>
+      <w:rPr>
+        <w:rFonts w:ascii="Wingdings" w:hAnsi="Wingdings" w:hint="default"/>
+      </w:rPr>
+    </w:lvl>
+  </w:abstractNum>
+  <w:abstractNum w:abstractNumId="8" w15:restartNumberingAfterBreak="0">
+    <w:nsid w:val="5222307F"/>
+    <w:multiLevelType w:val="multilevel"/>
+    <w:tmpl w:val="847C26DE"/>
+    <w:lvl w:ilvl="0">
+      <w:start w:val="1"/>
+      <w:numFmt w:val="bullet"/>
+      <w:lvlText w:val=""/>
+      <w:lvlJc w:val="left"/>
+      <w:pPr>
+        <w:tabs>
+          <w:tab w:val="num" w:pos="720"/>
+        </w:tabs>
+        <w:ind w:left="720" w:hanging="360"/>
+      </w:pPr>
+      <w:rPr>
+        <w:rFonts w:ascii="Symbol" w:hAnsi="Symbol" w:hint="default"/>
+        <w:sz w:val="20"/>
+      </w:rPr>
+    </w:lvl>
+    <w:lvl w:ilvl="1">
+      <w:start w:val="1"/>
+      <w:numFmt w:val="bullet"/>
+      <w:lvlText w:val="o"/>
+      <w:lvlJc w:val="left"/>
+      <w:pPr>
+        <w:tabs>
+          <w:tab w:val="num" w:pos="1440"/>
+        </w:tabs>
+        <w:ind w:left="1440" w:hanging="360"/>
+      </w:pPr>
+      <w:rPr>
+        <w:rFonts w:ascii="Courier New" w:hAnsi="Courier New" w:hint="default"/>
+        <w:sz w:val="20"/>
+      </w:rPr>
+    </w:lvl>
+    <w:lvl w:ilvl="2" w:tentative="1">
+      <w:start w:val="1"/>
+      <w:numFmt w:val="bullet"/>
+      <w:lvlText w:val=""/>
+      <w:lvlJc w:val="left"/>
+      <w:pPr>
+        <w:tabs>
+          <w:tab w:val="num" w:pos="2160"/>
+        </w:tabs>
+        <w:ind w:left="2160" w:hanging="360"/>
+      </w:pPr>
+      <w:rPr>
+        <w:rFonts w:ascii="Wingdings" w:hAnsi="Wingdings" w:hint="default"/>
+        <w:sz w:val="20"/>
+      </w:rPr>
+    </w:lvl>
+    <w:lvl w:ilvl="3" w:tentative="1">
+      <w:start w:val="1"/>
+      <w:numFmt w:val="bullet"/>
+      <w:lvlText w:val=""/>
+      <w:lvlJc w:val="left"/>
+      <w:pPr>
+        <w:tabs>
+          <w:tab w:val="num" w:pos="2880"/>
+        </w:tabs>
+        <w:ind w:left="2880" w:hanging="360"/>
+      </w:pPr>
+      <w:rPr>
+        <w:rFonts w:ascii="Wingdings" w:hAnsi="Wingdings" w:hint="default"/>
+        <w:sz w:val="20"/>
+      </w:rPr>
+    </w:lvl>
+    <w:lvl w:ilvl="4" w:tentative="1">
+      <w:start w:val="1"/>
+      <w:numFmt w:val="bullet"/>
+      <w:lvlText w:val=""/>
+      <w:lvlJc w:val="left"/>
+      <w:pPr>
+        <w:tabs>
+          <w:tab w:val="num" w:pos="3600"/>
+        </w:tabs>
+        <w:ind w:left="3600" w:hanging="360"/>
+      </w:pPr>
+      <w:rPr>
+        <w:rFonts w:ascii="Wingdings" w:hAnsi="Wingdings" w:hint="default"/>
+        <w:sz w:val="20"/>
+      </w:rPr>
+    </w:lvl>
+    <w:lvl w:ilvl="5" w:tentative="1">
+      <w:start w:val="1"/>
+      <w:numFmt w:val="bullet"/>
+      <w:lvlText w:val=""/>
+      <w:lvlJc w:val="left"/>
+      <w:pPr>
+        <w:tabs>
+          <w:tab w:val="num" w:pos="4320"/>
+        </w:tabs>
+        <w:ind w:left="4320" w:hanging="360"/>
+      </w:pPr>
+      <w:rPr>
+        <w:rFonts w:ascii="Wingdings" w:hAnsi="Wingdings" w:hint="default"/>
+        <w:sz w:val="20"/>
+      </w:rPr>
+    </w:lvl>
+    <w:lvl w:ilvl="6" w:tentative="1">
+      <w:start w:val="1"/>
+      <w:numFmt w:val="bullet"/>
+      <w:lvlText w:val=""/>
+      <w:lvlJc w:val="left"/>
+      <w:pPr>
+        <w:tabs>
+          <w:tab w:val="num" w:pos="5040"/>
+        </w:tabs>
+        <w:ind w:left="5040" w:hanging="360"/>
+      </w:pPr>
+      <w:rPr>
+        <w:rFonts w:ascii="Wingdings" w:hAnsi="Wingdings" w:hint="default"/>
+        <w:sz w:val="20"/>
+      </w:rPr>
+    </w:lvl>
+    <w:lvl w:ilvl="7" w:tentative="1">
+      <w:start w:val="1"/>
+      <w:numFmt w:val="bullet"/>
+      <w:lvlText w:val=""/>
+      <w:lvlJc w:val="left"/>
+      <w:pPr>
+        <w:tabs>
+          <w:tab w:val="num" w:pos="5760"/>
+        </w:tabs>
+        <w:ind w:left="5760" w:hanging="360"/>
+      </w:pPr>
+      <w:rPr>
+        <w:rFonts w:ascii="Wingdings" w:hAnsi="Wingdings" w:hint="default"/>
+        <w:sz w:val="20"/>
+      </w:rPr>
+    </w:lvl>
+    <w:lvl w:ilvl="8" w:tentative="1">
+      <w:start w:val="1"/>
+      <w:numFmt w:val="bullet"/>
+      <w:lvlText w:val=""/>
+      <w:lvlJc w:val="left"/>
+      <w:pPr>
+        <w:tabs>
+          <w:tab w:val="num" w:pos="6480"/>
+        </w:tabs>
+        <w:ind w:left="6480" w:hanging="360"/>
+      </w:pPr>
+      <w:rPr>
+        <w:rFonts w:ascii="Wingdings" w:hAnsi="Wingdings" w:hint="default"/>
+        <w:sz w:val="20"/>
+      </w:rPr>
+    </w:lvl>
+  </w:abstractNum>
+  <w:abstractNum w:abstractNumId="9" w15:restartNumberingAfterBreak="0">
+    <w:nsid w:val="5E52382E"/>
+    <w:multiLevelType w:val="multilevel"/>
+    <w:tmpl w:val="10B8E964"/>
+    <w:lvl w:ilvl="0">
+      <w:start w:val="1"/>
+      <w:numFmt w:val="bullet"/>
+      <w:lvlText w:val=""/>
+      <w:lvlJc w:val="left"/>
+      <w:pPr>
+        <w:tabs>
+          <w:tab w:val="num" w:pos="720"/>
+        </w:tabs>
+        <w:ind w:left="720" w:hanging="360"/>
+      </w:pPr>
+      <w:rPr>
+        <w:rFonts w:ascii="Symbol" w:hAnsi="Symbol" w:hint="default"/>
+        <w:sz w:val="20"/>
+      </w:rPr>
+    </w:lvl>
+    <w:lvl w:ilvl="1" w:tentative="1">
+      <w:start w:val="1"/>
+      <w:numFmt w:val="bullet"/>
+      <w:lvlText w:val="o"/>
+      <w:lvlJc w:val="left"/>
+      <w:pPr>
+        <w:tabs>
+          <w:tab w:val="num" w:pos="1440"/>
+        </w:tabs>
+        <w:ind w:left="1440" w:hanging="360"/>
+      </w:pPr>
+      <w:rPr>
+        <w:rFonts w:ascii="Courier New" w:hAnsi="Courier New" w:hint="default"/>
+        <w:sz w:val="20"/>
+      </w:rPr>
+    </w:lvl>
+    <w:lvl w:ilvl="2" w:tentative="1">
+      <w:start w:val="1"/>
+      <w:numFmt w:val="bullet"/>
+      <w:lvlText w:val=""/>
+      <w:lvlJc w:val="left"/>
+      <w:pPr>
+        <w:tabs>
+          <w:tab w:val="num" w:pos="2160"/>
+        </w:tabs>
+        <w:ind w:left="2160" w:hanging="360"/>
+      </w:pPr>
+      <w:rPr>
+        <w:rFonts w:ascii="Wingdings" w:hAnsi="Wingdings" w:hint="default"/>
+        <w:sz w:val="20"/>
+      </w:rPr>
+    </w:lvl>
+    <w:lvl w:ilvl="3" w:tentative="1">
+      <w:start w:val="1"/>
+      <w:numFmt w:val="bullet"/>
+      <w:lvlText w:val=""/>
+      <w:lvlJc w:val="left"/>
+      <w:pPr>
+        <w:tabs>
+          <w:tab w:val="num" w:pos="2880"/>
+        </w:tabs>
+        <w:ind w:left="2880" w:hanging="360"/>
+      </w:pPr>
+      <w:rPr>
+        <w:rFonts w:ascii="Wingdings" w:hAnsi="Wingdings" w:hint="default"/>
+        <w:sz w:val="20"/>
+      </w:rPr>
+    </w:lvl>
+    <w:lvl w:ilvl="4" w:tentative="1">
+      <w:start w:val="1"/>
+      <w:numFmt w:val="bullet"/>
+      <w:lvlText w:val=""/>
+      <w:lvlJc w:val="left"/>
+      <w:pPr>
+        <w:tabs>
+          <w:tab w:val="num" w:pos="3600"/>
+        </w:tabs>
+        <w:ind w:left="3600" w:hanging="360"/>
+      </w:pPr>
+      <w:rPr>
+        <w:rFonts w:ascii="Wingdings" w:hAnsi="Wingdings" w:hint="default"/>
+        <w:sz w:val="20"/>
+      </w:rPr>
+    </w:lvl>
+    <w:lvl w:ilvl="5" w:tentative="1">
+      <w:start w:val="1"/>
+      <w:numFmt w:val="bullet"/>
+      <w:lvlText w:val=""/>
+      <w:lvlJc w:val="left"/>
+      <w:pPr>
+        <w:tabs>
+          <w:tab w:val="num" w:pos="4320"/>
+        </w:tabs>
+        <w:ind w:left="4320" w:hanging="360"/>
+      </w:pPr>
+      <w:rPr>
+        <w:rFonts w:ascii="Wingdings" w:hAnsi="Wingdings" w:hint="default"/>
+        <w:sz w:val="20"/>
+      </w:rPr>
+    </w:lvl>
+    <w:lvl w:ilvl="6" w:tentative="1">
+      <w:start w:val="1"/>
+      <w:numFmt w:val="bullet"/>
+      <w:lvlText w:val=""/>
+      <w:lvlJc w:val="left"/>
+      <w:pPr>
+        <w:tabs>
+          <w:tab w:val="num" w:pos="5040"/>
+        </w:tabs>
+        <w:ind w:left="5040" w:hanging="360"/>
+      </w:pPr>
+      <w:rPr>
+        <w:rFonts w:ascii="Wingdings" w:hAnsi="Wingdings" w:hint="default"/>
+        <w:sz w:val="20"/>
+      </w:rPr>
+    </w:lvl>
+    <w:lvl w:ilvl="7" w:tentative="1">
+      <w:start w:val="1"/>
+      <w:numFmt w:val="bullet"/>
+      <w:lvlText w:val=""/>
+      <w:lvlJc w:val="left"/>
+      <w:pPr>
+        <w:tabs>
+          <w:tab w:val="num" w:pos="5760"/>
+        </w:tabs>
+        <w:ind w:left="5760" w:hanging="360"/>
+      </w:pPr>
+      <w:rPr>
+        <w:rFonts w:ascii="Wingdings" w:hAnsi="Wingdings" w:hint="default"/>
+        <w:sz w:val="20"/>
+      </w:rPr>
+    </w:lvl>
+    <w:lvl w:ilvl="8" w:tentative="1">
+      <w:start w:val="1"/>
+      <w:numFmt w:val="bullet"/>
+      <w:lvlText w:val=""/>
+      <w:lvlJc w:val="left"/>
+      <w:pPr>
+        <w:tabs>
+          <w:tab w:val="num" w:pos="6480"/>
+        </w:tabs>
+        <w:ind w:left="6480" w:hanging="360"/>
+      </w:pPr>
+      <w:rPr>
+        <w:rFonts w:ascii="Wingdings" w:hAnsi="Wingdings" w:hint="default"/>
+        <w:sz w:val="20"/>
+      </w:rPr>
+    </w:lvl>
+  </w:abstractNum>
+  <w:abstractNum w:abstractNumId="10" w15:restartNumberingAfterBreak="0">
+    <w:nsid w:val="5F7B43C6"/>
+    <w:multiLevelType w:val="multilevel"/>
+    <w:tmpl w:val="6498AB70"/>
+    <w:lvl w:ilvl="0">
+      <w:start w:val="1"/>
+      <w:numFmt w:val="bullet"/>
+      <w:lvlText w:val=""/>
+      <w:lvlJc w:val="left"/>
+      <w:pPr>
+        <w:tabs>
+          <w:tab w:val="num" w:pos="720"/>
+        </w:tabs>
+        <w:ind w:left="720" w:hanging="360"/>
+      </w:pPr>
+      <w:rPr>
+        <w:rFonts w:ascii="Symbol" w:hAnsi="Symbol" w:hint="default"/>
+        <w:sz w:val="20"/>
+      </w:rPr>
+    </w:lvl>
+    <w:lvl w:ilvl="1">
+      <w:start w:val="1"/>
+      <w:numFmt w:val="bullet"/>
+      <w:lvlText w:val="o"/>
+      <w:lvlJc w:val="left"/>
+      <w:pPr>
+        <w:tabs>
+          <w:tab w:val="num" w:pos="1440"/>
+        </w:tabs>
+        <w:ind w:left="1440" w:hanging="360"/>
+      </w:pPr>
+      <w:rPr>
+        <w:rFonts w:ascii="Courier New" w:hAnsi="Courier New" w:hint="default"/>
+        <w:sz w:val="20"/>
+      </w:rPr>
+    </w:lvl>
+    <w:lvl w:ilvl="2" w:tentative="1">
+      <w:start w:val="1"/>
+      <w:numFmt w:val="bullet"/>
+      <w:lvlText w:val=""/>
+      <w:lvlJc w:val="left"/>
+      <w:pPr>
+        <w:tabs>
+          <w:tab w:val="num" w:pos="2160"/>
+        </w:tabs>
+        <w:ind w:left="2160" w:hanging="360"/>
+      </w:pPr>
+      <w:rPr>
+        <w:rFonts w:ascii="Wingdings" w:hAnsi="Wingdings" w:hint="default"/>
+        <w:sz w:val="20"/>
+      </w:rPr>
+    </w:lvl>
+    <w:lvl w:ilvl="3" w:tentative="1">
+      <w:start w:val="1"/>
+      <w:numFmt w:val="bullet"/>
+      <w:lvlText w:val=""/>
+      <w:lvlJc w:val="left"/>
+      <w:pPr>
+        <w:tabs>
+          <w:tab w:val="num" w:pos="2880"/>
+        </w:tabs>
+        <w:ind w:left="2880" w:hanging="360"/>
+      </w:pPr>
+      <w:rPr>
+        <w:rFonts w:ascii="Wingdings" w:hAnsi="Wingdings" w:hint="default"/>
+        <w:sz w:val="20"/>
+      </w:rPr>
+    </w:lvl>
+    <w:lvl w:ilvl="4" w:tentative="1">
+      <w:start w:val="1"/>
+      <w:numFmt w:val="bullet"/>
+      <w:lvlText w:val=""/>
+      <w:lvlJc w:val="left"/>
+      <w:pPr>
+        <w:tabs>
+          <w:tab w:val="num" w:pos="3600"/>
+        </w:tabs>
+        <w:ind w:left="3600" w:hanging="360"/>
+      </w:pPr>
+      <w:rPr>
+        <w:rFonts w:ascii="Wingdings" w:hAnsi="Wingdings" w:hint="default"/>
+        <w:sz w:val="20"/>
+      </w:rPr>
+    </w:lvl>
+    <w:lvl w:ilvl="5" w:tentative="1">
+      <w:start w:val="1"/>
+      <w:numFmt w:val="bullet"/>
+      <w:lvlText w:val=""/>
+      <w:lvlJc w:val="left"/>
+      <w:pPr>
+        <w:tabs>
+          <w:tab w:val="num" w:pos="4320"/>
+        </w:tabs>
+        <w:ind w:left="4320" w:hanging="360"/>
+      </w:pPr>
+      <w:rPr>
+        <w:rFonts w:ascii="Wingdings" w:hAnsi="Wingdings" w:hint="default"/>
+        <w:sz w:val="20"/>
+      </w:rPr>
+    </w:lvl>
+    <w:lvl w:ilvl="6" w:tentative="1">
+      <w:start w:val="1"/>
+      <w:numFmt w:val="bullet"/>
+      <w:lvlText w:val=""/>
+      <w:lvlJc w:val="left"/>
+      <w:pPr>
+        <w:tabs>
+          <w:tab w:val="num" w:pos="5040"/>
+        </w:tabs>
+        <w:ind w:left="5040" w:hanging="360"/>
+      </w:pPr>
+      <w:rPr>
+        <w:rFonts w:ascii="Wingdings" w:hAnsi="Wingdings" w:hint="default"/>
+        <w:sz w:val="20"/>
+      </w:rPr>
+    </w:lvl>
+    <w:lvl w:ilvl="7" w:tentative="1">
+      <w:start w:val="1"/>
+      <w:numFmt w:val="bullet"/>
+      <w:lvlText w:val=""/>
+      <w:lvlJc w:val="left"/>
+      <w:pPr>
+        <w:tabs>
+          <w:tab w:val="num" w:pos="5760"/>
+        </w:tabs>
+        <w:ind w:left="5760" w:hanging="360"/>
+      </w:pPr>
+      <w:rPr>
+        <w:rFonts w:ascii="Wingdings" w:hAnsi="Wingdings" w:hint="default"/>
+        <w:sz w:val="20"/>
+      </w:rPr>
+    </w:lvl>
+    <w:lvl w:ilvl="8" w:tentative="1">
+      <w:start w:val="1"/>
+      <w:numFmt w:val="bullet"/>
+      <w:lvlText w:val=""/>
+      <w:lvlJc w:val="left"/>
+      <w:pPr>
+        <w:tabs>
+          <w:tab w:val="num" w:pos="6480"/>
+        </w:tabs>
+        <w:ind w:left="6480" w:hanging="360"/>
+      </w:pPr>
+      <w:rPr>
+        <w:rFonts w:ascii="Wingdings" w:hAnsi="Wingdings" w:hint="default"/>
+        <w:sz w:val="20"/>
+      </w:rPr>
+    </w:lvl>
+  </w:abstractNum>
+  <w:abstractNum w:abstractNumId="11" w15:restartNumberingAfterBreak="0">
+    <w:nsid w:val="6C721BB5"/>
+    <w:multiLevelType w:val="multilevel"/>
+    <w:tmpl w:val="65C0FF8A"/>
+    <w:lvl w:ilvl="0">
+      <w:start w:val="1"/>
+      <w:numFmt w:val="bullet"/>
+      <w:lvlText w:val=""/>
+      <w:lvlJc w:val="left"/>
+      <w:pPr>
+        <w:tabs>
+          <w:tab w:val="num" w:pos="720"/>
+        </w:tabs>
+        <w:ind w:left="720" w:hanging="360"/>
+      </w:pPr>
+      <w:rPr>
+        <w:rFonts w:ascii="Symbol" w:hAnsi="Symbol" w:hint="default"/>
+        <w:sz w:val="20"/>
+      </w:rPr>
+    </w:lvl>
+    <w:lvl w:ilvl="1" w:tentative="1">
+      <w:start w:val="1"/>
+      <w:numFmt w:val="bullet"/>
+      <w:lvlText w:val="o"/>
+      <w:lvlJc w:val="left"/>
+      <w:pPr>
+        <w:tabs>
+          <w:tab w:val="num" w:pos="1440"/>
+        </w:tabs>
+        <w:ind w:left="1440" w:hanging="360"/>
+      </w:pPr>
+      <w:rPr>
+        <w:rFonts w:ascii="Courier New" w:hAnsi="Courier New" w:hint="default"/>
+        <w:sz w:val="20"/>
+      </w:rPr>
+    </w:lvl>
+    <w:lvl w:ilvl="2" w:tentative="1">
+      <w:start w:val="1"/>
+      <w:numFmt w:val="bullet"/>
+      <w:lvlText w:val=""/>
+      <w:lvlJc w:val="left"/>
+      <w:pPr>
+        <w:tabs>
+          <w:tab w:val="num" w:pos="2160"/>
+        </w:tabs>
+        <w:ind w:left="2160" w:hanging="360"/>
+      </w:pPr>
+      <w:rPr>
+        <w:rFonts w:ascii="Wingdings" w:hAnsi="Wingdings" w:hint="default"/>
+        <w:sz w:val="20"/>
+      </w:rPr>
+    </w:lvl>
+    <w:lvl w:ilvl="3" w:tentative="1">
+      <w:start w:val="1"/>
+      <w:numFmt w:val="bullet"/>
+      <w:lvlText w:val=""/>
+      <w:lvlJc w:val="left"/>
+      <w:pPr>
+        <w:tabs>
+          <w:tab w:val="num" w:pos="2880"/>
+        </w:tabs>
+        <w:ind w:left="2880" w:hanging="360"/>
+      </w:pPr>
+      <w:rPr>
+        <w:rFonts w:ascii="Wingdings" w:hAnsi="Wingdings" w:hint="default"/>
+        <w:sz w:val="20"/>
+      </w:rPr>
+    </w:lvl>
+    <w:lvl w:ilvl="4" w:tentative="1">
+      <w:start w:val="1"/>
+      <w:numFmt w:val="bullet"/>
+      <w:lvlText w:val=""/>
+      <w:lvlJc w:val="left"/>
+      <w:pPr>
+        <w:tabs>
+          <w:tab w:val="num" w:pos="3600"/>
+        </w:tabs>
+        <w:ind w:left="3600" w:hanging="360"/>
+      </w:pPr>
+      <w:rPr>
+        <w:rFonts w:ascii="Wingdings" w:hAnsi="Wingdings" w:hint="default"/>
+        <w:sz w:val="20"/>
+      </w:rPr>
+    </w:lvl>
+    <w:lvl w:ilvl="5" w:tentative="1">
+      <w:start w:val="1"/>
+      <w:numFmt w:val="bullet"/>
+      <w:lvlText w:val=""/>
+      <w:lvlJc w:val="left"/>
+      <w:pPr>
+        <w:tabs>
+          <w:tab w:val="num" w:pos="4320"/>
+        </w:tabs>
+        <w:ind w:left="4320" w:hanging="360"/>
+      </w:pPr>
+      <w:rPr>
+        <w:rFonts w:ascii="Wingdings" w:hAnsi="Wingdings" w:hint="default"/>
+        <w:sz w:val="20"/>
+      </w:rPr>
+    </w:lvl>
+    <w:lvl w:ilvl="6" w:tentative="1">
+      <w:start w:val="1"/>
+      <w:numFmt w:val="bullet"/>
+      <w:lvlText w:val=""/>
+      <w:lvlJc w:val="left"/>
+      <w:pPr>
+        <w:tabs>
+          <w:tab w:val="num" w:pos="5040"/>
+        </w:tabs>
+        <w:ind w:left="5040" w:hanging="360"/>
+      </w:pPr>
+      <w:rPr>
+        <w:rFonts w:ascii="Wingdings" w:hAnsi="Wingdings" w:hint="default"/>
+        <w:sz w:val="20"/>
+      </w:rPr>
+    </w:lvl>
+    <w:lvl w:ilvl="7" w:tentative="1">
+      <w:start w:val="1"/>
+      <w:numFmt w:val="bullet"/>
+      <w:lvlText w:val=""/>
+      <w:lvlJc w:val="left"/>
+      <w:pPr>
+        <w:tabs>
+          <w:tab w:val="num" w:pos="5760"/>
+        </w:tabs>
+        <w:ind w:left="5760" w:hanging="360"/>
+      </w:pPr>
+      <w:rPr>
+        <w:rFonts w:ascii="Wingdings" w:hAnsi="Wingdings" w:hint="default"/>
+        <w:sz w:val="20"/>
+      </w:rPr>
+    </w:lvl>
+    <w:lvl w:ilvl="8" w:tentative="1">
+      <w:start w:val="1"/>
+      <w:numFmt w:val="bullet"/>
+      <w:lvlText w:val=""/>
+      <w:lvlJc w:val="left"/>
+      <w:pPr>
+        <w:tabs>
+          <w:tab w:val="num" w:pos="6480"/>
+        </w:tabs>
+        <w:ind w:left="6480" w:hanging="360"/>
+      </w:pPr>
+      <w:rPr>
+        <w:rFonts w:ascii="Wingdings" w:hAnsi="Wingdings" w:hint="default"/>
+        <w:sz w:val="20"/>
+      </w:rPr>
+    </w:lvl>
+  </w:abstractNum>
   <w:num w:numId="1" w16cid:durableId="109322245">
+    <w:abstractNumId w:val="3"/>
+  </w:num>
+  <w:num w:numId="2" w16cid:durableId="1734310582">
     <w:abstractNumId w:val="1"/>
   </w:num>
-  <w:num w:numId="2" w16cid:durableId="1734310582">
+  <w:num w:numId="3" w16cid:durableId="1323580587">
+    <w:abstractNumId w:val="7"/>
+  </w:num>
+  <w:num w:numId="4" w16cid:durableId="2065592267">
+    <w:abstractNumId w:val="2"/>
+  </w:num>
+  <w:num w:numId="5" w16cid:durableId="1447625993">
     <w:abstractNumId w:val="0"/>
+  </w:num>
+  <w:num w:numId="6" w16cid:durableId="210843563">
+    <w:abstractNumId w:val="6"/>
+  </w:num>
+  <w:num w:numId="7" w16cid:durableId="1549410742">
+    <w:abstractNumId w:val="9"/>
+  </w:num>
+  <w:num w:numId="8" w16cid:durableId="1989433316">
+    <w:abstractNumId w:val="11"/>
+  </w:num>
+  <w:num w:numId="9" w16cid:durableId="1166432754">
+    <w:abstractNumId w:val="4"/>
+  </w:num>
+  <w:num w:numId="10" w16cid:durableId="653685255">
+    <w:abstractNumId w:val="8"/>
+  </w:num>
+  <w:num w:numId="11" w16cid:durableId="794059837">
+    <w:abstractNumId w:val="5"/>
+  </w:num>
+  <w:num w:numId="12" w16cid:durableId="275406599">
+    <w:abstractNumId w:val="10"/>
   </w:num>
 </w:numbering>
 </file>
@@ -881,7 +4512,6 @@
   <w:style w:type="character" w:default="1" w:styleId="DefaultParagraphFont">
     <w:name w:val="Default Paragraph Font"/>
     <w:uiPriority w:val="1"/>
-    <w:semiHidden/>
     <w:unhideWhenUsed/>
   </w:style>
   <w:style w:type="table" w:default="1" w:styleId="TableNormal">

</xml_diff>